<commit_message>
Project-code with all the tools
</commit_message>
<xml_diff>
--- a/Phase-5/TempFiles/TextDrafts/Project-code.docx
+++ b/Phase-5/TempFiles/TextDrafts/Project-code.docx
@@ -30,6 +30,7 @@
           <w:lang w:val="el-GR"/>
         </w:rPr>
       </w:r>
+      <w:r/>
     </w:p>
     <w:p>
       <w:pPr>
@@ -59,6 +60,7 @@
           <w:lang w:val="el-GR"/>
         </w:rPr>
       </w:r>
+      <w:r/>
     </w:p>
     <w:p>
       <w:pPr>
@@ -187,6 +189,7 @@
           <w:lang w:val="el-GR"/>
         </w:rPr>
       </w:r>
+      <w:r/>
     </w:p>
     <w:p>
       <w:pPr>
@@ -216,6 +219,7 @@
           <w:lang w:val="el-GR"/>
         </w:rPr>
       </w:r>
+      <w:r/>
     </w:p>
     <w:p>
       <w:pPr>
@@ -243,6 +247,7 @@
           <w:lang w:val="el-GR"/>
         </w:rPr>
       </w:r>
+      <w:r/>
     </w:p>
     <w:p>
       <w:pPr>
@@ -262,10 +267,11 @@
           <w:lang w:val="el-GR"/>
         </w:rPr>
       </w:r>
+      <w:r/>
     </w:p>
     <w:p>
       <w:pPr>
-        <w:pStyle w:val="718"/>
+        <w:pStyle w:val="894"/>
         <w:jc w:val="center"/>
         <w:spacing w:before="480" w:after="240"/>
         <w:rPr>
@@ -287,6 +293,7 @@
           <w:lang w:val="el-GR"/>
         </w:rPr>
       </w:r>
+      <w:r/>
     </w:p>
     <w:p>
       <w:pPr>
@@ -381,6 +388,7 @@
           <w:lang w:val="el-GR"/>
         </w:rPr>
       </w:r>
+      <w:r/>
     </w:p>
     <w:p>
       <w:pPr>
@@ -518,6 +526,7 @@
           <w:lang w:val="el-GR"/>
         </w:rPr>
       </w:r>
+      <w:r/>
     </w:p>
     <w:p>
       <w:pPr>
@@ -661,6 +670,7 @@
           <w:lang w:val="el-GR"/>
         </w:rPr>
       </w:r>
+      <w:r/>
     </w:p>
     <w:p>
       <w:pPr>
@@ -799,6 +809,7 @@
           <w:lang w:val="el-GR"/>
         </w:rPr>
       </w:r>
+      <w:r/>
     </w:p>
     <w:p>
       <w:pPr>
@@ -826,10 +837,11 @@
           <w:lang w:val="el-GR"/>
         </w:rPr>
       </w:r>
+      <w:r/>
     </w:p>
     <w:p>
       <w:pPr>
-        <w:pStyle w:val="718"/>
+        <w:pStyle w:val="894"/>
         <w:jc w:val="center"/>
         <w:spacing w:before="480" w:after="240"/>
         <w:rPr>
@@ -858,6 +870,7 @@
           <w:lang w:val="el-GR"/>
         </w:rPr>
       </w:r>
+      <w:r/>
     </w:p>
     <w:p>
       <w:pPr>
@@ -875,10 +888,11 @@
           <w:lang w:val="el-GR"/>
         </w:rPr>
       </w:r>
+      <w:r/>
     </w:p>
     <w:p>
       <w:pPr>
-        <w:pStyle w:val="723"/>
+        <w:pStyle w:val="899"/>
         <w:numPr>
           <w:ilvl w:val="0"/>
           <w:numId w:val="30"/>
@@ -921,7 +935,7 @@
       <w:hyperlink r:id="rId12" w:tooltip="https://github.com/SfikasTeo/CEID-SoftwareEngineering-2023/tree/main/Phase-5" w:history="1">
         <w:r>
           <w:rPr>
-            <w:rStyle w:val="174"/>
+            <w:rStyle w:val="875"/>
             <w:rFonts w:ascii="Roboto" w:hAnsi="Roboto" w:cs="Roboto"/>
             <w:sz w:val="24"/>
             <w:szCs w:val="24"/>
@@ -1010,10 +1024,11 @@
           <w:lang w:val="el-GR"/>
         </w:rPr>
       </w:r>
+      <w:r/>
     </w:p>
     <w:p>
       <w:pPr>
-        <w:pStyle w:val="723"/>
+        <w:pStyle w:val="899"/>
         <w:numPr>
           <w:ilvl w:val="0"/>
           <w:numId w:val="30"/>
@@ -1255,19 +1270,11 @@
           <w:lang w:val="el-GR"/>
         </w:rPr>
       </w:r>
-      <w:r>
-        <w:rPr>
-          <w:rFonts w:ascii="Roboto" w:hAnsi="Roboto" w:cs="Roboto"/>
-          <w:sz w:val="24"/>
-          <w:szCs w:val="24"/>
-          <w:highlight w:val="none"/>
-          <w:lang w:val="el-GR"/>
-        </w:rPr>
-      </w:r>
+      <w:r/>
     </w:p>
     <w:p>
       <w:pPr>
-        <w:pStyle w:val="723"/>
+        <w:pStyle w:val="899"/>
         <w:numPr>
           <w:ilvl w:val="0"/>
           <w:numId w:val="30"/>
@@ -1389,19 +1396,11 @@
           <w:lang w:val="el-GR"/>
         </w:rPr>
       </w:r>
-      <w:r>
-        <w:rPr>
-          <w:rFonts w:ascii="Roboto" w:hAnsi="Roboto" w:cs="Roboto"/>
-          <w:sz w:val="24"/>
-          <w:szCs w:val="24"/>
-          <w:highlight w:val="none"/>
-          <w:lang w:val="el-GR"/>
-        </w:rPr>
-      </w:r>
+      <w:r/>
     </w:p>
     <w:p>
       <w:pPr>
-        <w:pStyle w:val="723"/>
+        <w:pStyle w:val="899"/>
         <w:numPr>
           <w:ilvl w:val="0"/>
           <w:numId w:val="30"/>
@@ -1546,16 +1545,7 @@
           <w:lang w:val="el-GR"/>
         </w:rPr>
       </w:r>
-      <w:r>
-        <w:rPr>
-          <w:rFonts w:ascii="Roboto" w:hAnsi="Roboto" w:cs="Roboto"/>
-          <w:color w:val="1f497d" w:themeColor="text2"/>
-          <w:sz w:val="24"/>
-          <w:szCs w:val="24"/>
-          <w:highlight w:val="none"/>
-          <w:lang w:val="el-GR"/>
-        </w:rPr>
-      </w:r>
+      <w:r/>
     </w:p>
     <w:p>
       <w:pPr>
@@ -1936,10 +1926,11 @@
           <w:lang w:val="el-GR"/>
         </w:rPr>
       </w:r>
+      <w:r/>
     </w:p>
     <w:p>
       <w:pPr>
-        <w:shd w:val="nil"/>
+        <w:shd w:val="nil" w:color="auto"/>
         <w:rPr>
           <w:rFonts w:ascii="Roboto" w:hAnsi="Roboto" w:cs="Roboto"/>
           <w:b/>
@@ -1969,10 +1960,11 @@
           <w:lang w:val="el-GR"/>
         </w:rPr>
       </w:r>
+      <w:r/>
     </w:p>
     <w:p>
       <w:pPr>
-        <w:pStyle w:val="718"/>
+        <w:pStyle w:val="894"/>
         <w:jc w:val="center"/>
         <w:spacing w:before="480" w:after="240"/>
         <w:rPr>
@@ -2004,10 +1996,11 @@
           <w:lang w:val="el-GR"/>
         </w:rPr>
       </w:r>
+      <w:r/>
     </w:p>
     <w:p>
       <w:pPr>
-        <w:pStyle w:val="723"/>
+        <w:pStyle w:val="899"/>
         <w:numPr>
           <w:ilvl w:val="0"/>
           <w:numId w:val="31"/>
@@ -2080,6 +2073,7 @@
           <w:lang w:val="el-GR"/>
         </w:rPr>
       </w:r>
+      <w:r/>
     </w:p>
     <w:p>
       <w:pPr>
@@ -2141,6 +2135,7 @@
           <w:lang w:val="el-GR"/>
         </w:rPr>
       </w:r>
+      <w:r/>
     </w:p>
     <w:p>
       <w:pPr>
@@ -2222,6 +2217,7 @@
           <w:lang w:val="el-GR"/>
         </w:rPr>
       </w:r>
+      <w:r/>
     </w:p>
     <w:p>
       <w:pPr>
@@ -2293,6 +2289,7 @@
           <w:lang w:val="el-GR"/>
         </w:rPr>
       </w:r>
+      <w:r/>
     </w:p>
     <w:p>
       <w:pPr>
@@ -2354,6 +2351,7 @@
           <w:lang w:val="el-GR"/>
         </w:rPr>
       </w:r>
+      <w:r/>
     </w:p>
     <w:p>
       <w:pPr>
@@ -2626,15 +2624,7 @@
           <w:lang w:val="el-GR"/>
         </w:rPr>
       </w:r>
-      <w:r>
-        <w:rPr>
-          <w:rFonts w:ascii="Roboto" w:hAnsi="Roboto" w:cs="Roboto"/>
-          <w:sz w:val="24"/>
-          <w:szCs w:val="24"/>
-          <w:highlight w:val="none"/>
-          <w:lang w:val="el-GR"/>
-        </w:rPr>
-      </w:r>
+      <w:r/>
     </w:p>
     <w:p>
       <w:pPr>
@@ -2846,6 +2836,7 @@
           <w:lang w:val="el-GR"/>
         </w:rPr>
       </w:r>
+      <w:r/>
     </w:p>
     <w:p>
       <w:pPr>
@@ -2863,6 +2854,7 @@
           <w:lang w:val="el-GR"/>
         </w:rPr>
       </w:r>
+      <w:r/>
     </w:p>
     <w:p>
       <w:pPr>
@@ -2880,10 +2872,11 @@
           <w:lang w:val="el-GR"/>
         </w:rPr>
       </w:r>
+      <w:r/>
     </w:p>
     <w:p>
       <w:pPr>
-        <w:pStyle w:val="718"/>
+        <w:pStyle w:val="894"/>
         <w:jc w:val="center"/>
         <w:spacing w:before="480" w:after="240"/>
         <w:rPr>
@@ -2904,10 +2897,11 @@
           <w:lang w:val="el-GR"/>
         </w:rPr>
       </w:r>
+      <w:r/>
     </w:p>
     <w:p>
       <w:pPr>
-        <w:pStyle w:val="718"/>
+        <w:pStyle w:val="894"/>
         <w:jc w:val="center"/>
         <w:spacing w:before="480" w:after="240"/>
         <w:rPr>
@@ -2928,6 +2922,7 @@
           <w:lang w:val="el-GR"/>
         </w:rPr>
       </w:r>
+      <w:r/>
     </w:p>
     <w:p>
       <w:pPr>
@@ -2953,10 +2948,11 @@
           <w:lang w:val="el-GR"/>
         </w:rPr>
       </w:r>
+      <w:r/>
     </w:p>
     <w:p>
       <w:pPr>
-        <w:pStyle w:val="718"/>
+        <w:pStyle w:val="894"/>
         <w:jc w:val="center"/>
         <w:spacing w:before="480" w:after="240"/>
         <w:rPr>
@@ -2978,36 +2974,24 @@
           <w:lang w:val="el-GR"/>
         </w:rPr>
       </w:r>
+      <w:r/>
     </w:p>
     <w:p>
       <w:pPr>
-        <w:rPr>
-          <w:lang w:val="el-GR"/>
-        </w:rPr>
-      </w:pPr>
-      <w:r>
-        <w:rPr>
-          <w:lang w:val="el-GR"/>
-        </w:rPr>
-        <w:t xml:space="preserve">Το παρόν τεχνικό κείμενο συντάχθηκε σε </w:t>
-      </w:r>
-      <w:r>
-        <w:rPr>
-          <w:lang w:val="el-GR"/>
-        </w:rPr>
-        <w:t xml:space="preserve">Microsoft</w:t>
-      </w:r>
-      <w:r>
-        <w:rPr>
-          <w:lang w:val="el-GR"/>
-        </w:rPr>
-        <w:t xml:space="preserve"> </w:t>
-      </w:r>
-      <w:r>
-        <w:rPr>
-          <w:lang w:val="el-GR"/>
-        </w:rPr>
-        <w:t xml:space="preserve">Word</w:t>
+        <w:pStyle w:val="899"/>
+        <w:numPr>
+          <w:ilvl w:val="0"/>
+          <w:numId w:val="32"/>
+        </w:numPr>
+        <w:rPr>
+          <w:lang w:val="el-GR"/>
+        </w:rPr>
+      </w:pPr>
+      <w:r>
+        <w:rPr>
+          <w:lang w:val="el-GR"/>
+        </w:rPr>
+        <w:t xml:space="preserve">Το παρόν τεχνικό κείμενο συντάχθηκε σε Only Office</w:t>
       </w:r>
       <w:r>
         <w:rPr>
@@ -3020,71 +3004,263 @@
           <w:lang w:val="el-GR"/>
         </w:rPr>
       </w:r>
+      <w:r/>
     </w:p>
     <w:p>
       <w:pPr>
-        <w:rPr>
-          <w:lang w:val="el-GR"/>
-        </w:rPr>
-      </w:pPr>
-      <w:r>
-        <w:rPr>
-          <w:lang w:val="el-GR"/>
-        </w:rPr>
-      </w:r>
-      <w:r>
-        <w:rPr>
+        <w:pStyle w:val="899"/>
+        <w:numPr>
+          <w:ilvl w:val="0"/>
+          <w:numId w:val="32"/>
+        </w:numPr>
+        <w:rPr>
+          <w:lang w:val="el-GR"/>
+        </w:rPr>
+      </w:pPr>
+      <w:r>
+        <w:rPr>
+          <w:highlight w:val="none"/>
+          <w:lang w:val="el-GR"/>
+        </w:rPr>
+        <w:t xml:space="preserve">Για την συγγραφ</w:t>
+      </w:r>
+      <w:r>
+        <w:rPr>
+          <w:highlight w:val="none"/>
+          <w:lang w:val="el-GR"/>
+        </w:rPr>
+        <w:t xml:space="preserve">ή του κ</w:t>
+      </w:r>
+      <w:r>
+        <w:rPr>
+          <w:highlight w:val="none"/>
+          <w:lang w:val="el-GR"/>
+        </w:rPr>
+        <w:t xml:space="preserve">ώδικα χρησιμοποι</w:t>
+      </w:r>
+      <w:r>
+        <w:rPr>
+          <w:highlight w:val="none"/>
+          <w:lang w:val="el-GR"/>
+        </w:rPr>
+        <w:t xml:space="preserve">ήθηκε visual-studio-code editor με την </w:t>
+        <w:tab/>
+        <w:t xml:space="preserve">χρ</w:t>
+      </w:r>
+      <w:r>
+        <w:rPr>
+          <w:highlight w:val="none"/>
+          <w:lang w:val="el-GR"/>
+        </w:rPr>
+        <w:t xml:space="preserve">ήση </w:t>
+      </w:r>
+      <w:r>
+        <w:rPr>
+          <w:highlight w:val="none"/>
+          <w:lang w:val="el-GR"/>
+        </w:rPr>
+        <w:t xml:space="preserve">όλων των απαρα</w:t>
+      </w:r>
+      <w:r>
+        <w:rPr>
+          <w:highlight w:val="none"/>
+          <w:lang w:val="el-GR"/>
+        </w:rPr>
+        <w:t xml:space="preserve">ίτητων java extensions.</w:t>
+      </w:r>
+      <w:r>
+        <w:rPr>
+          <w:highlight w:val="none"/>
           <w:lang w:val="el-GR"/>
         </w:rPr>
       </w:r>
     </w:p>
     <w:p>
       <w:pPr>
-        <w:rPr>
-          <w:lang w:val="el-GR"/>
-        </w:rPr>
-      </w:pPr>
-      <w:r>
-        <w:rPr>
-          <w:lang w:val="el-GR"/>
-        </w:rPr>
-      </w:r>
-      <w:r>
-        <w:rPr>
+        <w:pStyle w:val="899"/>
+        <w:numPr>
+          <w:ilvl w:val="0"/>
+          <w:numId w:val="32"/>
+        </w:numPr>
+        <w:rPr>
+          <w:lang w:val="el-GR"/>
+        </w:rPr>
+      </w:pPr>
+      <w:r>
+        <w:rPr>
+          <w:highlight w:val="none"/>
+          <w:lang w:val="el-GR"/>
+        </w:rPr>
+        <w:t xml:space="preserve">Για την υλοπο</w:t>
+      </w:r>
+      <w:r>
+        <w:rPr>
+          <w:highlight w:val="none"/>
+          <w:lang w:val="el-GR"/>
+        </w:rPr>
+        <w:t xml:space="preserve">ίηση της β</w:t>
+      </w:r>
+      <w:r>
+        <w:rPr>
+          <w:highlight w:val="none"/>
+          <w:lang w:val="el-GR"/>
+        </w:rPr>
+        <w:t xml:space="preserve">άσης δεδομ</w:t>
+      </w:r>
+      <w:r>
+        <w:rPr>
+          <w:highlight w:val="none"/>
+          <w:lang w:val="el-GR"/>
+        </w:rPr>
+        <w:t xml:space="preserve">ένων χρησιμοποι</w:t>
+      </w:r>
+      <w:r>
+        <w:rPr>
+          <w:highlight w:val="none"/>
+          <w:lang w:val="el-GR"/>
+        </w:rPr>
+        <w:t xml:space="preserve">ήθηκε η MariaDB.</w:t>
+      </w:r>
+      <w:r>
+        <w:rPr>
+          <w:highlight w:val="none"/>
+          <w:lang w:val="el-GR"/>
+        </w:rPr>
+      </w:r>
+      <w:r>
+        <w:rPr>
+          <w:highlight w:val="none"/>
           <w:lang w:val="el-GR"/>
         </w:rPr>
       </w:r>
     </w:p>
     <w:p>
       <w:pPr>
-        <w:rPr>
-          <w:lang w:val="el-GR"/>
-        </w:rPr>
-      </w:pPr>
-      <w:r>
-        <w:rPr>
-          <w:lang w:val="el-GR"/>
-        </w:rPr>
-      </w:r>
-      <w:r>
-        <w:rPr>
+        <w:pStyle w:val="899"/>
+        <w:numPr>
+          <w:ilvl w:val="0"/>
+          <w:numId w:val="32"/>
+        </w:numPr>
+        <w:rPr>
+          <w:lang w:val="el-GR"/>
+        </w:rPr>
+      </w:pPr>
+      <w:r>
+        <w:rPr>
+          <w:highlight w:val="none"/>
+          <w:lang w:val="el-GR"/>
+        </w:rPr>
+        <w:t xml:space="preserve">Το Project δομε</w:t>
+      </w:r>
+      <w:r>
+        <w:rPr>
+          <w:highlight w:val="none"/>
+          <w:lang w:val="el-GR"/>
+        </w:rPr>
+        <w:t xml:space="preserve">ίται με maven archetype, με την χρ</w:t>
+      </w:r>
+      <w:r>
+        <w:rPr>
+          <w:highlight w:val="none"/>
+          <w:lang w:val="el-GR"/>
+        </w:rPr>
+        <w:t xml:space="preserve">ήση της JavaFX για το </w:t>
+        <w:tab/>
+        <w:t xml:space="preserve">γραφικ</w:t>
+      </w:r>
+      <w:r>
+        <w:rPr>
+          <w:highlight w:val="none"/>
+          <w:lang w:val="el-GR"/>
+        </w:rPr>
+        <w:t xml:space="preserve">ό περιβ</w:t>
+      </w:r>
+      <w:r>
+        <w:rPr>
+          <w:highlight w:val="none"/>
+          <w:lang w:val="el-GR"/>
+        </w:rPr>
+        <w:t xml:space="preserve">άλλον.</w:t>
+      </w:r>
+      <w:r>
+        <w:rPr>
+          <w:highlight w:val="none"/>
           <w:lang w:val="el-GR"/>
         </w:rPr>
       </w:r>
     </w:p>
     <w:p>
       <w:pPr>
-        <w:rPr>
-          <w:lang w:val="el-GR"/>
-        </w:rPr>
-      </w:pPr>
-      <w:r>
-        <w:rPr>
-          <w:lang w:val="el-GR"/>
-        </w:rPr>
-      </w:r>
-      <w:r>
-        <w:rPr>
+        <w:pStyle w:val="899"/>
+        <w:numPr>
+          <w:ilvl w:val="0"/>
+          <w:numId w:val="32"/>
+        </w:numPr>
+        <w:rPr>
+          <w:lang w:val="el-GR"/>
+        </w:rPr>
+      </w:pPr>
+      <w:r>
+        <w:rPr>
+          <w:highlight w:val="none"/>
+          <w:lang w:val="el-GR"/>
+        </w:rPr>
+        <w:t xml:space="preserve">Για την ταχ</w:t>
+      </w:r>
+      <w:r>
+        <w:rPr>
+          <w:highlight w:val="none"/>
+          <w:lang w:val="el-GR"/>
+        </w:rPr>
+        <w:t xml:space="preserve">ύτερη σχεδ</w:t>
+      </w:r>
+      <w:r>
+        <w:rPr>
+          <w:highlight w:val="none"/>
+          <w:lang w:val="el-GR"/>
+        </w:rPr>
+        <w:t xml:space="preserve">ίαση των γραφικ</w:t>
+      </w:r>
+      <w:r>
+        <w:rPr>
+          <w:highlight w:val="none"/>
+          <w:lang w:val="el-GR"/>
+        </w:rPr>
+        <w:t xml:space="preserve">ών διεπαφ</w:t>
+      </w:r>
+      <w:r>
+        <w:rPr>
+          <w:highlight w:val="none"/>
+          <w:lang w:val="el-GR"/>
+        </w:rPr>
+        <w:t xml:space="preserve">ών χρησιμοπο</w:t>
+      </w:r>
+      <w:r>
+        <w:rPr>
+          <w:highlight w:val="none"/>
+          <w:lang w:val="el-GR"/>
+        </w:rPr>
+        <w:t xml:space="preserve">ι</w:t>
+      </w:r>
+      <w:r>
+        <w:rPr>
+          <w:highlight w:val="none"/>
+          <w:lang w:val="el-GR"/>
+        </w:rPr>
+        <w:t xml:space="preserve">ήθηκε το </w:t>
+        <w:tab/>
+        <w:t xml:space="preserve">εργαλε</w:t>
+      </w:r>
+      <w:r>
+        <w:rPr>
+          <w:highlight w:val="none"/>
+          <w:lang w:val="el-GR"/>
+        </w:rPr>
+        <w:t xml:space="preserve">ίο Scenebuiler</w:t>
+      </w:r>
+      <w:r>
+        <w:rPr>
+          <w:highlight w:val="none"/>
           <w:lang w:val="el-GR"/>
         </w:rPr>
       </w:r>
@@ -3105,10 +3281,83 @@
           <w:lang w:val="el-GR"/>
         </w:rPr>
       </w:r>
+      <w:r/>
     </w:p>
     <w:p>
       <w:pPr>
         <w:rPr>
+          <w:lang w:val="el-GR"/>
+        </w:rPr>
+      </w:pPr>
+      <w:r>
+        <w:rPr>
+          <w:lang w:val="el-GR"/>
+        </w:rPr>
+      </w:r>
+      <w:r>
+        <w:rPr>
+          <w:lang w:val="el-GR"/>
+        </w:rPr>
+      </w:r>
+      <w:r/>
+    </w:p>
+    <w:p>
+      <w:pPr>
+        <w:rPr>
+          <w:lang w:val="el-GR"/>
+        </w:rPr>
+      </w:pPr>
+      <w:r>
+        <w:rPr>
+          <w:lang w:val="el-GR"/>
+        </w:rPr>
+      </w:r>
+      <w:r>
+        <w:rPr>
+          <w:lang w:val="el-GR"/>
+        </w:rPr>
+      </w:r>
+      <w:r/>
+    </w:p>
+    <w:p>
+      <w:pPr>
+        <w:rPr>
+          <w:lang w:val="el-GR"/>
+        </w:rPr>
+      </w:pPr>
+      <w:r>
+        <w:rPr>
+          <w:lang w:val="el-GR"/>
+        </w:rPr>
+      </w:r>
+      <w:r>
+        <w:rPr>
+          <w:lang w:val="el-GR"/>
+        </w:rPr>
+      </w:r>
+      <w:r/>
+    </w:p>
+    <w:p>
+      <w:pPr>
+        <w:rPr>
+          <w:lang w:val="el-GR"/>
+        </w:rPr>
+      </w:pPr>
+      <w:r>
+        <w:rPr>
+          <w:lang w:val="el-GR"/>
+        </w:rPr>
+      </w:r>
+      <w:r>
+        <w:rPr>
+          <w:lang w:val="el-GR"/>
+        </w:rPr>
+      </w:r>
+      <w:r/>
+    </w:p>
+    <w:p>
+      <w:pPr>
+        <w:rPr>
           <w:rFonts w:ascii="Roboto" w:hAnsi="Roboto"/>
           <w:color w:val="ff0000"/>
           <w:sz w:val="24"/>
@@ -3132,10 +3381,11 @@
           <w:lang w:val="el-GR"/>
         </w:rPr>
       </w:r>
+      <w:r/>
     </w:p>
     <w:p>
       <w:pPr>
-        <w:pStyle w:val="718"/>
+        <w:pStyle w:val="894"/>
         <w:jc w:val="center"/>
         <w:spacing w:before="480" w:after="240"/>
         <w:rPr>
@@ -3156,10 +3406,11 @@
           <w:lang w:val="el-GR"/>
         </w:rPr>
       </w:r>
+      <w:r/>
     </w:p>
     <w:p>
       <w:pPr>
-        <w:pStyle w:val="718"/>
+        <w:pStyle w:val="894"/>
         <w:jc w:val="center"/>
         <w:spacing w:before="480" w:after="240"/>
         <w:rPr>
@@ -3180,161 +3431,7 @@
           <w:lang w:val="el-GR"/>
         </w:rPr>
       </w:r>
-    </w:p>
-    <w:p>
-      <w:pPr>
-        <w:pStyle w:val="718"/>
-        <w:jc w:val="center"/>
-        <w:spacing w:before="480" w:after="240"/>
-        <w:rPr>
-          <w:rFonts w:ascii="Roboto" w:hAnsi="Roboto" w:eastAsia="Roboto" w:cs="Roboto"/>
-          <w:b/>
-          <w:lang w:val="el-GR"/>
-        </w:rPr>
-      </w:pPr>
-      <w:r>
-        <w:rPr>
-          <w:rFonts w:ascii="Roboto" w:hAnsi="Roboto" w:eastAsia="Roboto" w:cs="Roboto"/>
-          <w:b/>
-          <w:lang w:val="el-GR"/>
-        </w:rPr>
-        <w:t xml:space="preserve">ΑΝΑΦΟΡΕΣ</w:t>
-      </w:r>
-      <w:r>
-        <w:rPr>
-          <w:lang w:val="el-GR"/>
-        </w:rPr>
-      </w:r>
-    </w:p>
-    <w:p>
-      <w:pPr>
-        <w:jc w:val="both"/>
-        <w:rPr>
-          <w:rFonts w:ascii="Roboto" w:hAnsi="Roboto"/>
-          <w:sz w:val="24"/>
-          <w:lang w:val="el-GR"/>
-        </w:rPr>
-      </w:pPr>
-      <w:r>
-        <w:rPr>
-          <w:rFonts w:ascii="Roboto" w:hAnsi="Roboto"/>
-          <w:sz w:val="24"/>
-          <w:lang w:val="el-GR"/>
-        </w:rPr>
-        <w:t xml:space="preserve">Συμβουλευθήκαμε το βιβλίο «Βασικές Αρχές Τεχνολογίας Λογισμικού»</w:t>
-      </w:r>
-      <w:r>
-        <w:rPr>
-          <w:rFonts w:ascii="Roboto" w:hAnsi="Roboto"/>
-          <w:sz w:val="24"/>
-          <w:lang w:val="el-GR"/>
-        </w:rPr>
-        <w:t xml:space="preserve"> 8 η αγγλική έκδοση του</w:t>
-      </w:r>
-      <w:r>
-        <w:rPr>
-          <w:rFonts w:ascii="Roboto" w:hAnsi="Roboto"/>
-          <w:sz w:val="24"/>
-          <w:lang w:val="el-GR"/>
-        </w:rPr>
-        <w:t xml:space="preserve"> </w:t>
-      </w:r>
-      <w:r>
-        <w:rPr>
-          <w:rFonts w:ascii="Roboto" w:hAnsi="Roboto"/>
-          <w:sz w:val="24"/>
-          <w:lang w:val="el-GR"/>
-        </w:rPr>
-        <w:t xml:space="preserve">Ian</w:t>
-      </w:r>
-      <w:r>
-        <w:rPr>
-          <w:rFonts w:ascii="Roboto" w:hAnsi="Roboto"/>
-          <w:sz w:val="24"/>
-          <w:lang w:val="el-GR"/>
-        </w:rPr>
-        <w:t xml:space="preserve"> </w:t>
-      </w:r>
-      <w:r>
-        <w:rPr>
-          <w:rFonts w:ascii="Roboto" w:hAnsi="Roboto"/>
-          <w:sz w:val="24"/>
-          <w:lang w:val="el-GR"/>
-        </w:rPr>
-        <w:t xml:space="preserve">Sommerville</w:t>
-      </w:r>
-      <w:r>
-        <w:rPr>
-          <w:rFonts w:ascii="Roboto" w:hAnsi="Roboto"/>
-          <w:sz w:val="24"/>
-          <w:lang w:val="el-GR"/>
-        </w:rPr>
-        <w:t xml:space="preserve"> για την ανάπτυξη των </w:t>
-      </w:r>
-      <w:r>
-        <w:rPr>
-          <w:rFonts w:ascii="Roboto" w:hAnsi="Roboto"/>
-          <w:sz w:val="24"/>
-          <w:lang w:val="el-GR"/>
-        </w:rPr>
-        <w:t xml:space="preserve">use</w:t>
-      </w:r>
-      <w:r>
-        <w:rPr>
-          <w:rFonts w:ascii="Roboto" w:hAnsi="Roboto"/>
-          <w:sz w:val="24"/>
-          <w:lang w:val="el-GR"/>
-        </w:rPr>
-        <w:t xml:space="preserve"> </w:t>
-      </w:r>
-      <w:r>
-        <w:rPr>
-          <w:rFonts w:ascii="Roboto" w:hAnsi="Roboto"/>
-          <w:sz w:val="24"/>
-          <w:lang w:val="el-GR"/>
-        </w:rPr>
-        <w:t xml:space="preserve">cases</w:t>
-      </w:r>
-      <w:r>
-        <w:rPr>
-          <w:rFonts w:ascii="Roboto" w:hAnsi="Roboto"/>
-          <w:sz w:val="24"/>
-          <w:lang w:val="el-GR"/>
-        </w:rPr>
-        <w:t xml:space="preserve">.</w:t>
-      </w:r>
-      <w:r>
-        <w:rPr>
-          <w:lang w:val="el-GR"/>
-        </w:rPr>
-      </w:r>
-    </w:p>
-    <w:p>
-      <w:pPr>
-        <w:rPr>
-          <w:rFonts w:ascii="Roboto" w:hAnsi="Roboto"/>
-          <w:color w:val="ff0000"/>
-          <w:sz w:val="24"/>
-          <w:szCs w:val="20"/>
-          <w:highlight w:val="yellow"/>
-          <w:lang w:val="el-GR"/>
-        </w:rPr>
-      </w:pPr>
-      <w:r>
-        <w:rPr>
-          <w:rFonts w:ascii="Roboto" w:hAnsi="Roboto"/>
-          <w:color w:val="ff0000"/>
-          <w:sz w:val="24"/>
-          <w:szCs w:val="20"/>
-          <w:highlight w:val="yellow"/>
-          <w:lang w:val="el-GR"/>
-        </w:rPr>
-      </w:r>
-      <w:r>
-        <w:rPr>
-          <w:lang w:val="el-GR"/>
-        </w:rPr>
-      </w:r>
+      <w:r/>
     </w:p>
     <w:sectPr>
       <w:footerReference w:type="default" r:id="rId9"/>
@@ -3392,7 +3489,7 @@
     <w:sdtContent>
       <w:p>
         <w:pPr>
-          <w:pStyle w:val="727"/>
+          <w:pStyle w:val="903"/>
           <w:jc w:val="center"/>
         </w:pPr>
         <w:r>
@@ -3416,7 +3513,7 @@
   </w:sdt>
   <w:p>
     <w:pPr>
-      <w:pStyle w:val="727"/>
+      <w:pStyle w:val="903"/>
     </w:pPr>
     <w:r/>
     <w:r/>
@@ -6793,6 +6890,106 @@
         <w:rFonts w:ascii="Roboto" w:hAnsi="Roboto" w:eastAsia="Roboto" w:cs="Roboto"/>
         <w:sz w:val="24"/>
       </w:rPr>
+    </w:lvl>
+    <w:lvl w:ilvl="1">
+      <w:start w:val="1"/>
+      <w:numFmt w:val="lowerLetter"/>
+      <w:isLgl w:val="false"/>
+      <w:suff w:val="tab"/>
+      <w:lvlText w:val="%2."/>
+      <w:lvlJc w:val="left"/>
+      <w:pPr>
+        <w:ind w:left="1440" w:hanging="360"/>
+      </w:pPr>
+    </w:lvl>
+    <w:lvl w:ilvl="2">
+      <w:start w:val="1"/>
+      <w:numFmt w:val="lowerRoman"/>
+      <w:isLgl w:val="false"/>
+      <w:suff w:val="tab"/>
+      <w:lvlText w:val="%3."/>
+      <w:lvlJc w:val="right"/>
+      <w:pPr>
+        <w:ind w:left="2160" w:hanging="180"/>
+      </w:pPr>
+    </w:lvl>
+    <w:lvl w:ilvl="3">
+      <w:start w:val="1"/>
+      <w:numFmt w:val="decimal"/>
+      <w:isLgl w:val="false"/>
+      <w:suff w:val="tab"/>
+      <w:lvlText w:val="%4."/>
+      <w:lvlJc w:val="left"/>
+      <w:pPr>
+        <w:ind w:left="2880" w:hanging="360"/>
+      </w:pPr>
+    </w:lvl>
+    <w:lvl w:ilvl="4">
+      <w:start w:val="1"/>
+      <w:numFmt w:val="lowerLetter"/>
+      <w:isLgl w:val="false"/>
+      <w:suff w:val="tab"/>
+      <w:lvlText w:val="%5."/>
+      <w:lvlJc w:val="left"/>
+      <w:pPr>
+        <w:ind w:left="3600" w:hanging="360"/>
+      </w:pPr>
+    </w:lvl>
+    <w:lvl w:ilvl="5">
+      <w:start w:val="1"/>
+      <w:numFmt w:val="lowerRoman"/>
+      <w:isLgl w:val="false"/>
+      <w:suff w:val="tab"/>
+      <w:lvlText w:val="%6."/>
+      <w:lvlJc w:val="right"/>
+      <w:pPr>
+        <w:ind w:left="4320" w:hanging="180"/>
+      </w:pPr>
+    </w:lvl>
+    <w:lvl w:ilvl="6">
+      <w:start w:val="1"/>
+      <w:numFmt w:val="decimal"/>
+      <w:isLgl w:val="false"/>
+      <w:suff w:val="tab"/>
+      <w:lvlText w:val="%7."/>
+      <w:lvlJc w:val="left"/>
+      <w:pPr>
+        <w:ind w:left="5040" w:hanging="360"/>
+      </w:pPr>
+    </w:lvl>
+    <w:lvl w:ilvl="7">
+      <w:start w:val="1"/>
+      <w:numFmt w:val="lowerLetter"/>
+      <w:isLgl w:val="false"/>
+      <w:suff w:val="tab"/>
+      <w:lvlText w:val="%8."/>
+      <w:lvlJc w:val="left"/>
+      <w:pPr>
+        <w:ind w:left="5760" w:hanging="360"/>
+      </w:pPr>
+    </w:lvl>
+    <w:lvl w:ilvl="8">
+      <w:start w:val="1"/>
+      <w:numFmt w:val="lowerRoman"/>
+      <w:isLgl w:val="false"/>
+      <w:suff w:val="tab"/>
+      <w:lvlText w:val="%9."/>
+      <w:lvlJc w:val="right"/>
+      <w:pPr>
+        <w:ind w:left="6480" w:hanging="180"/>
+      </w:pPr>
+    </w:lvl>
+  </w:abstractNum>
+  <w:abstractNum w:abstractNumId="31">
+    <w:multiLevelType w:val="hybridMultilevel"/>
+    <w:lvl w:ilvl="0">
+      <w:start w:val="1"/>
+      <w:numFmt w:val="decimal"/>
+      <w:isLgl w:val="false"/>
+      <w:suff w:val="tab"/>
+      <w:lvlText w:val="%1."/>
+      <w:lvlJc w:val="left"/>
+      <w:pPr/>
     </w:lvl>
     <w:lvl w:ilvl="1">
       <w:start w:val="1"/>
@@ -6975,6 +7172,9 @@
   </w:num>
   <w:num w:numId="31">
     <w:abstractNumId w:val="30"/>
+  </w:num>
+  <w:num w:numId="32">
+    <w:abstractNumId w:val="31"/>
   </w:num>
 </w:numbering>
 </file>
@@ -7135,11 +7335,11 @@
     <w:lsdException w:name="Bibliography" w:uiPriority="37"/>
     <w:lsdException w:name="TOC Heading" w:uiPriority="39" w:qFormat="1"/>
   </w:latentStyles>
-  <w:style w:type="paragraph" w:styleId="15">
+  <w:style w:type="paragraph" w:styleId="722">
     <w:name w:val="Heading 2"/>
-    <w:basedOn w:val="717"/>
-    <w:next w:val="717"/>
-    <w:link w:val="16"/>
+    <w:basedOn w:val="893"/>
+    <w:next w:val="893"/>
+    <w:link w:val="723"/>
     <w:uiPriority w:val="9"/>
     <w:unhideWhenUsed/>
     <w:qFormat/>
@@ -7154,21 +7354,21 @@
       <w:sz w:val="34"/>
     </w:rPr>
   </w:style>
-  <w:style w:type="character" w:styleId="16">
+  <w:style w:type="character" w:styleId="723">
     <w:name w:val="Heading 2 Char"/>
-    <w:basedOn w:val="719"/>
-    <w:link w:val="15"/>
+    <w:basedOn w:val="895"/>
+    <w:link w:val="722"/>
     <w:uiPriority w:val="9"/>
     <w:rPr>
       <w:rFonts w:ascii="Arial" w:hAnsi="Arial" w:eastAsia="Arial" w:cs="Arial"/>
       <w:sz w:val="34"/>
     </w:rPr>
   </w:style>
-  <w:style w:type="paragraph" w:styleId="17">
+  <w:style w:type="paragraph" w:styleId="724">
     <w:name w:val="Heading 3"/>
-    <w:basedOn w:val="717"/>
-    <w:next w:val="717"/>
-    <w:link w:val="18"/>
+    <w:basedOn w:val="893"/>
+    <w:next w:val="893"/>
+    <w:link w:val="725"/>
     <w:uiPriority w:val="9"/>
     <w:unhideWhenUsed/>
     <w:qFormat/>
@@ -7184,10 +7384,10 @@
       <w:szCs w:val="30"/>
     </w:rPr>
   </w:style>
-  <w:style w:type="character" w:styleId="18">
+  <w:style w:type="character" w:styleId="725">
     <w:name w:val="Heading 3 Char"/>
-    <w:basedOn w:val="719"/>
-    <w:link w:val="17"/>
+    <w:basedOn w:val="895"/>
+    <w:link w:val="724"/>
     <w:uiPriority w:val="9"/>
     <w:rPr>
       <w:rFonts w:ascii="Arial" w:hAnsi="Arial" w:eastAsia="Arial" w:cs="Arial"/>
@@ -7195,11 +7395,11 @@
       <w:szCs w:val="30"/>
     </w:rPr>
   </w:style>
-  <w:style w:type="paragraph" w:styleId="19">
+  <w:style w:type="paragraph" w:styleId="726">
     <w:name w:val="Heading 4"/>
-    <w:basedOn w:val="717"/>
-    <w:next w:val="717"/>
-    <w:link w:val="20"/>
+    <w:basedOn w:val="893"/>
+    <w:next w:val="893"/>
+    <w:link w:val="727"/>
     <w:uiPriority w:val="9"/>
     <w:unhideWhenUsed/>
     <w:qFormat/>
@@ -7217,10 +7417,10 @@
       <w:szCs w:val="26"/>
     </w:rPr>
   </w:style>
-  <w:style w:type="character" w:styleId="20">
+  <w:style w:type="character" w:styleId="727">
     <w:name w:val="Heading 4 Char"/>
-    <w:basedOn w:val="719"/>
-    <w:link w:val="19"/>
+    <w:basedOn w:val="895"/>
+    <w:link w:val="726"/>
     <w:uiPriority w:val="9"/>
     <w:rPr>
       <w:rFonts w:ascii="Arial" w:hAnsi="Arial" w:eastAsia="Arial" w:cs="Arial"/>
@@ -7230,11 +7430,11 @@
       <w:szCs w:val="26"/>
     </w:rPr>
   </w:style>
-  <w:style w:type="paragraph" w:styleId="21">
+  <w:style w:type="paragraph" w:styleId="728">
     <w:name w:val="Heading 5"/>
-    <w:basedOn w:val="717"/>
-    <w:next w:val="717"/>
-    <w:link w:val="22"/>
+    <w:basedOn w:val="893"/>
+    <w:next w:val="893"/>
+    <w:link w:val="729"/>
     <w:uiPriority w:val="9"/>
     <w:unhideWhenUsed/>
     <w:qFormat/>
@@ -7252,10 +7452,10 @@
       <w:szCs w:val="24"/>
     </w:rPr>
   </w:style>
-  <w:style w:type="character" w:styleId="22">
+  <w:style w:type="character" w:styleId="729">
     <w:name w:val="Heading 5 Char"/>
-    <w:basedOn w:val="719"/>
-    <w:link w:val="21"/>
+    <w:basedOn w:val="895"/>
+    <w:link w:val="728"/>
     <w:uiPriority w:val="9"/>
     <w:rPr>
       <w:rFonts w:ascii="Arial" w:hAnsi="Arial" w:eastAsia="Arial" w:cs="Arial"/>
@@ -7265,11 +7465,11 @@
       <w:szCs w:val="24"/>
     </w:rPr>
   </w:style>
-  <w:style w:type="paragraph" w:styleId="23">
+  <w:style w:type="paragraph" w:styleId="730">
     <w:name w:val="Heading 6"/>
-    <w:basedOn w:val="717"/>
-    <w:next w:val="717"/>
-    <w:link w:val="24"/>
+    <w:basedOn w:val="893"/>
+    <w:next w:val="893"/>
+    <w:link w:val="731"/>
     <w:uiPriority w:val="9"/>
     <w:unhideWhenUsed/>
     <w:qFormat/>
@@ -7287,10 +7487,10 @@
       <w:szCs w:val="22"/>
     </w:rPr>
   </w:style>
-  <w:style w:type="character" w:styleId="24">
+  <w:style w:type="character" w:styleId="731">
     <w:name w:val="Heading 6 Char"/>
-    <w:basedOn w:val="719"/>
-    <w:link w:val="23"/>
+    <w:basedOn w:val="895"/>
+    <w:link w:val="730"/>
     <w:uiPriority w:val="9"/>
     <w:rPr>
       <w:rFonts w:ascii="Arial" w:hAnsi="Arial" w:eastAsia="Arial" w:cs="Arial"/>
@@ -7300,11 +7500,11 @@
       <w:szCs w:val="22"/>
     </w:rPr>
   </w:style>
-  <w:style w:type="paragraph" w:styleId="25">
+  <w:style w:type="paragraph" w:styleId="732">
     <w:name w:val="Heading 7"/>
-    <w:basedOn w:val="717"/>
-    <w:next w:val="717"/>
-    <w:link w:val="26"/>
+    <w:basedOn w:val="893"/>
+    <w:next w:val="893"/>
+    <w:link w:val="733"/>
     <w:uiPriority w:val="9"/>
     <w:unhideWhenUsed/>
     <w:qFormat/>
@@ -7324,10 +7524,10 @@
       <w:szCs w:val="22"/>
     </w:rPr>
   </w:style>
-  <w:style w:type="character" w:styleId="26">
+  <w:style w:type="character" w:styleId="733">
     <w:name w:val="Heading 7 Char"/>
-    <w:basedOn w:val="719"/>
-    <w:link w:val="25"/>
+    <w:basedOn w:val="895"/>
+    <w:link w:val="732"/>
     <w:uiPriority w:val="9"/>
     <w:rPr>
       <w:rFonts w:ascii="Arial" w:hAnsi="Arial" w:eastAsia="Arial" w:cs="Arial"/>
@@ -7339,11 +7539,11 @@
       <w:szCs w:val="22"/>
     </w:rPr>
   </w:style>
-  <w:style w:type="paragraph" w:styleId="27">
+  <w:style w:type="paragraph" w:styleId="734">
     <w:name w:val="Heading 8"/>
-    <w:basedOn w:val="717"/>
-    <w:next w:val="717"/>
-    <w:link w:val="28"/>
+    <w:basedOn w:val="893"/>
+    <w:next w:val="893"/>
+    <w:link w:val="735"/>
     <w:uiPriority w:val="9"/>
     <w:unhideWhenUsed/>
     <w:qFormat/>
@@ -7361,10 +7561,10 @@
       <w:szCs w:val="22"/>
     </w:rPr>
   </w:style>
-  <w:style w:type="character" w:styleId="28">
+  <w:style w:type="character" w:styleId="735">
     <w:name w:val="Heading 8 Char"/>
-    <w:basedOn w:val="719"/>
-    <w:link w:val="27"/>
+    <w:basedOn w:val="895"/>
+    <w:link w:val="734"/>
     <w:uiPriority w:val="9"/>
     <w:rPr>
       <w:rFonts w:ascii="Arial" w:hAnsi="Arial" w:eastAsia="Arial" w:cs="Arial"/>
@@ -7374,11 +7574,11 @@
       <w:szCs w:val="22"/>
     </w:rPr>
   </w:style>
-  <w:style w:type="paragraph" w:styleId="29">
+  <w:style w:type="paragraph" w:styleId="736">
     <w:name w:val="Heading 9"/>
-    <w:basedOn w:val="717"/>
-    <w:next w:val="717"/>
-    <w:link w:val="30"/>
+    <w:basedOn w:val="893"/>
+    <w:next w:val="893"/>
+    <w:link w:val="737"/>
     <w:uiPriority w:val="9"/>
     <w:unhideWhenUsed/>
     <w:qFormat/>
@@ -7396,10 +7596,10 @@
       <w:szCs w:val="21"/>
     </w:rPr>
   </w:style>
-  <w:style w:type="character" w:styleId="30">
+  <w:style w:type="character" w:styleId="737">
     <w:name w:val="Heading 9 Char"/>
-    <w:basedOn w:val="719"/>
-    <w:link w:val="29"/>
+    <w:basedOn w:val="895"/>
+    <w:link w:val="736"/>
     <w:uiPriority w:val="9"/>
     <w:rPr>
       <w:rFonts w:ascii="Arial" w:hAnsi="Arial" w:eastAsia="Arial" w:cs="Arial"/>
@@ -7409,7 +7609,7 @@
       <w:szCs w:val="21"/>
     </w:rPr>
   </w:style>
-  <w:style w:type="paragraph" w:styleId="33">
+  <w:style w:type="paragraph" w:styleId="738">
     <w:name w:val="No Spacing"/>
     <w:uiPriority w:val="1"/>
     <w:qFormat/>
@@ -7417,11 +7617,11 @@
       <w:spacing w:before="0" w:after="0" w:line="240" w:lineRule="auto"/>
     </w:pPr>
   </w:style>
-  <w:style w:type="paragraph" w:styleId="34">
+  <w:style w:type="paragraph" w:styleId="739">
     <w:name w:val="Title"/>
-    <w:basedOn w:val="717"/>
-    <w:next w:val="717"/>
-    <w:link w:val="35"/>
+    <w:basedOn w:val="893"/>
+    <w:next w:val="893"/>
+    <w:link w:val="740"/>
     <w:uiPriority w:val="10"/>
     <w:qFormat/>
     <w:pPr>
@@ -7433,21 +7633,21 @@
       <w:szCs w:val="48"/>
     </w:rPr>
   </w:style>
-  <w:style w:type="character" w:styleId="35">
+  <w:style w:type="character" w:styleId="740">
     <w:name w:val="Title Char"/>
-    <w:basedOn w:val="719"/>
-    <w:link w:val="34"/>
+    <w:basedOn w:val="895"/>
+    <w:link w:val="739"/>
     <w:uiPriority w:val="10"/>
     <w:rPr>
       <w:sz w:val="48"/>
       <w:szCs w:val="48"/>
     </w:rPr>
   </w:style>
-  <w:style w:type="paragraph" w:styleId="36">
+  <w:style w:type="paragraph" w:styleId="741">
     <w:name w:val="Subtitle"/>
-    <w:basedOn w:val="717"/>
-    <w:next w:val="717"/>
-    <w:link w:val="37"/>
+    <w:basedOn w:val="893"/>
+    <w:next w:val="893"/>
+    <w:link w:val="742"/>
     <w:uiPriority w:val="11"/>
     <w:qFormat/>
     <w:pPr>
@@ -7458,21 +7658,21 @@
       <w:szCs w:val="24"/>
     </w:rPr>
   </w:style>
-  <w:style w:type="character" w:styleId="37">
+  <w:style w:type="character" w:styleId="742">
     <w:name w:val="Subtitle Char"/>
-    <w:basedOn w:val="719"/>
-    <w:link w:val="36"/>
+    <w:basedOn w:val="895"/>
+    <w:link w:val="741"/>
     <w:uiPriority w:val="11"/>
     <w:rPr>
       <w:sz w:val="24"/>
       <w:szCs w:val="24"/>
     </w:rPr>
   </w:style>
-  <w:style w:type="paragraph" w:styleId="38">
+  <w:style w:type="paragraph" w:styleId="743">
     <w:name w:val="Quote"/>
-    <w:basedOn w:val="717"/>
-    <w:next w:val="717"/>
-    <w:link w:val="39"/>
+    <w:basedOn w:val="893"/>
+    <w:next w:val="893"/>
+    <w:link w:val="744"/>
     <w:uiPriority w:val="29"/>
     <w:qFormat/>
     <w:pPr>
@@ -7482,19 +7682,19 @@
       <w:i/>
     </w:rPr>
   </w:style>
-  <w:style w:type="character" w:styleId="39">
+  <w:style w:type="character" w:styleId="744">
     <w:name w:val="Quote Char"/>
-    <w:link w:val="38"/>
+    <w:link w:val="743"/>
     <w:uiPriority w:val="29"/>
     <w:rPr>
       <w:i/>
     </w:rPr>
   </w:style>
-  <w:style w:type="paragraph" w:styleId="40">
+  <w:style w:type="paragraph" w:styleId="745">
     <w:name w:val="Intense Quote"/>
-    <w:basedOn w:val="717"/>
-    <w:next w:val="717"/>
-    <w:link w:val="41"/>
+    <w:basedOn w:val="893"/>
+    <w:next w:val="893"/>
+    <w:link w:val="746"/>
     <w:uiPriority w:val="30"/>
     <w:qFormat/>
     <w:pPr>
@@ -7512,18 +7712,18 @@
       <w:i/>
     </w:rPr>
   </w:style>
-  <w:style w:type="character" w:styleId="41">
+  <w:style w:type="character" w:styleId="746">
     <w:name w:val="Intense Quote Char"/>
-    <w:link w:val="40"/>
+    <w:link w:val="745"/>
     <w:uiPriority w:val="30"/>
     <w:rPr>
       <w:i/>
     </w:rPr>
   </w:style>
-  <w:style w:type="paragraph" w:styleId="46">
+  <w:style w:type="paragraph" w:styleId="747">
     <w:name w:val="Caption"/>
-    <w:basedOn w:val="717"/>
-    <w:next w:val="717"/>
+    <w:basedOn w:val="893"/>
+    <w:next w:val="893"/>
     <w:uiPriority w:val="35"/>
     <w:semiHidden/>
     <w:unhideWhenUsed/>
@@ -7539,15 +7739,15 @@
       <w:szCs w:val="18"/>
     </w:rPr>
   </w:style>
-  <w:style w:type="character" w:styleId="47">
+  <w:style w:type="character" w:styleId="748">
     <w:name w:val="Caption Char"/>
-    <w:basedOn w:val="46"/>
-    <w:link w:val="727"/>
+    <w:basedOn w:val="747"/>
+    <w:link w:val="903"/>
     <w:uiPriority w:val="99"/>
   </w:style>
-  <w:style w:type="table" w:styleId="48">
+  <w:style w:type="table" w:styleId="749">
     <w:name w:val="Table Grid"/>
-    <w:basedOn w:val="720"/>
+    <w:basedOn w:val="896"/>
     <w:uiPriority w:val="59"/>
     <w:pPr>
       <w:spacing w:after="0" w:line="240" w:lineRule="auto"/>
@@ -7570,9 +7770,9 @@
       </w:tblCellMar>
     </w:tblPr>
   </w:style>
-  <w:style w:type="table" w:styleId="49">
+  <w:style w:type="table" w:styleId="750">
     <w:name w:val="Table Grid Light"/>
-    <w:basedOn w:val="720"/>
+    <w:basedOn w:val="896"/>
     <w:uiPriority w:val="59"/>
     <w:pPr>
       <w:spacing w:after="0" w:line="240" w:lineRule="auto"/>
@@ -7595,9 +7795,9 @@
       </w:tblCellMar>
     </w:tblPr>
   </w:style>
-  <w:style w:type="table" w:styleId="50">
+  <w:style w:type="table" w:styleId="751">
     <w:name w:val="Plain Table 1"/>
-    <w:basedOn w:val="720"/>
+    <w:basedOn w:val="896"/>
     <w:uiPriority w:val="59"/>
     <w:pPr>
       <w:spacing w:after="0" w:line="240" w:lineRule="auto"/>
@@ -7662,9 +7862,9 @@
       </w:rPr>
     </w:tblStylePr>
   </w:style>
-  <w:style w:type="table" w:styleId="51">
+  <w:style w:type="table" w:styleId="752">
     <w:name w:val="Plain Table 2"/>
-    <w:basedOn w:val="720"/>
+    <w:basedOn w:val="896"/>
     <w:uiPriority w:val="59"/>
     <w:pPr>
       <w:spacing w:after="0" w:line="240" w:lineRule="auto"/>
@@ -7747,9 +7947,9 @@
       </w:rPr>
     </w:tblStylePr>
   </w:style>
-  <w:style w:type="table" w:styleId="52">
+  <w:style w:type="table" w:styleId="753">
     <w:name w:val="Plain Table 3"/>
-    <w:basedOn w:val="720"/>
+    <w:basedOn w:val="896"/>
     <w:uiPriority w:val="99"/>
     <w:pPr>
       <w:spacing w:after="0" w:line="240" w:lineRule="auto"/>
@@ -7824,9 +8024,9 @@
       </w:rPr>
     </w:tblStylePr>
   </w:style>
-  <w:style w:type="table" w:styleId="53">
+  <w:style w:type="table" w:styleId="754">
     <w:name w:val="Plain Table 4"/>
-    <w:basedOn w:val="720"/>
+    <w:basedOn w:val="896"/>
     <w:uiPriority w:val="99"/>
     <w:pPr>
       <w:spacing w:after="0" w:line="240" w:lineRule="auto"/>
@@ -7881,9 +8081,9 @@
       </w:rPr>
     </w:tblStylePr>
   </w:style>
-  <w:style w:type="table" w:styleId="54">
+  <w:style w:type="table" w:styleId="755">
     <w:name w:val="Plain Table 5"/>
-    <w:basedOn w:val="720"/>
+    <w:basedOn w:val="896"/>
     <w:uiPriority w:val="99"/>
     <w:pPr>
       <w:spacing w:after="0" w:line="240" w:lineRule="auto"/>
@@ -7969,9 +8169,9 @@
       </w:tcPr>
     </w:tblStylePr>
   </w:style>
-  <w:style w:type="table" w:styleId="55">
+  <w:style w:type="table" w:styleId="756">
     <w:name w:val="Grid Table 1 Light"/>
-    <w:basedOn w:val="720"/>
+    <w:basedOn w:val="896"/>
     <w:uiPriority w:val="99"/>
     <w:pPr>
       <w:spacing w:after="0" w:line="240" w:lineRule="auto"/>
@@ -8034,9 +8234,9 @@
       </w:rPr>
     </w:tblStylePr>
   </w:style>
-  <w:style w:type="table" w:styleId="56">
+  <w:style w:type="table" w:styleId="757">
     <w:name w:val="Grid Table 1 Light - Accent 1"/>
-    <w:basedOn w:val="720"/>
+    <w:basedOn w:val="896"/>
     <w:uiPriority w:val="99"/>
     <w:pPr>
       <w:spacing w:after="0" w:line="240" w:lineRule="auto"/>
@@ -8099,9 +8299,9 @@
       </w:rPr>
     </w:tblStylePr>
   </w:style>
-  <w:style w:type="table" w:styleId="57">
+  <w:style w:type="table" w:styleId="758">
     <w:name w:val="Grid Table 1 Light - Accent 2"/>
-    <w:basedOn w:val="720"/>
+    <w:basedOn w:val="896"/>
     <w:uiPriority w:val="99"/>
     <w:pPr>
       <w:spacing w:after="0" w:line="240" w:lineRule="auto"/>
@@ -8164,9 +8364,9 @@
       </w:rPr>
     </w:tblStylePr>
   </w:style>
-  <w:style w:type="table" w:styleId="58">
+  <w:style w:type="table" w:styleId="759">
     <w:name w:val="Grid Table 1 Light - Accent 3"/>
-    <w:basedOn w:val="720"/>
+    <w:basedOn w:val="896"/>
     <w:uiPriority w:val="99"/>
     <w:pPr>
       <w:spacing w:after="0" w:line="240" w:lineRule="auto"/>
@@ -8229,9 +8429,9 @@
       </w:rPr>
     </w:tblStylePr>
   </w:style>
-  <w:style w:type="table" w:styleId="59">
+  <w:style w:type="table" w:styleId="760">
     <w:name w:val="Grid Table 1 Light - Accent 4"/>
-    <w:basedOn w:val="720"/>
+    <w:basedOn w:val="896"/>
     <w:uiPriority w:val="99"/>
     <w:pPr>
       <w:spacing w:after="0" w:line="240" w:lineRule="auto"/>
@@ -8294,9 +8494,9 @@
       </w:rPr>
     </w:tblStylePr>
   </w:style>
-  <w:style w:type="table" w:styleId="60">
+  <w:style w:type="table" w:styleId="761">
     <w:name w:val="Grid Table 1 Light - Accent 5"/>
-    <w:basedOn w:val="720"/>
+    <w:basedOn w:val="896"/>
     <w:uiPriority w:val="99"/>
     <w:pPr>
       <w:spacing w:after="0" w:line="240" w:lineRule="auto"/>
@@ -8359,9 +8559,9 @@
       </w:rPr>
     </w:tblStylePr>
   </w:style>
-  <w:style w:type="table" w:styleId="61">
+  <w:style w:type="table" w:styleId="762">
     <w:name w:val="Grid Table 1 Light - Accent 6"/>
-    <w:basedOn w:val="720"/>
+    <w:basedOn w:val="896"/>
     <w:uiPriority w:val="99"/>
     <w:pPr>
       <w:spacing w:after="0" w:line="240" w:lineRule="auto"/>
@@ -8424,9 +8624,9 @@
       </w:rPr>
     </w:tblStylePr>
   </w:style>
-  <w:style w:type="table" w:styleId="62">
+  <w:style w:type="table" w:styleId="763">
     <w:name w:val="Grid Table 2"/>
-    <w:basedOn w:val="720"/>
+    <w:basedOn w:val="896"/>
     <w:uiPriority w:val="99"/>
     <w:pPr>
       <w:spacing w:after="0" w:line="240" w:lineRule="auto"/>
@@ -8504,9 +8704,9 @@
       </w:tcPr>
     </w:tblStylePr>
   </w:style>
-  <w:style w:type="table" w:styleId="63">
+  <w:style w:type="table" w:styleId="764">
     <w:name w:val="Grid Table 2 - Accent 1"/>
-    <w:basedOn w:val="720"/>
+    <w:basedOn w:val="896"/>
     <w:uiPriority w:val="99"/>
     <w:pPr>
       <w:spacing w:after="0" w:line="240" w:lineRule="auto"/>
@@ -8584,9 +8784,9 @@
       </w:tcPr>
     </w:tblStylePr>
   </w:style>
-  <w:style w:type="table" w:styleId="64">
+  <w:style w:type="table" w:styleId="765">
     <w:name w:val="Grid Table 2 - Accent 2"/>
-    <w:basedOn w:val="720"/>
+    <w:basedOn w:val="896"/>
     <w:uiPriority w:val="99"/>
     <w:pPr>
       <w:spacing w:after="0" w:line="240" w:lineRule="auto"/>
@@ -8664,9 +8864,9 @@
       </w:tcPr>
     </w:tblStylePr>
   </w:style>
-  <w:style w:type="table" w:styleId="65">
+  <w:style w:type="table" w:styleId="766">
     <w:name w:val="Grid Table 2 - Accent 3"/>
-    <w:basedOn w:val="720"/>
+    <w:basedOn w:val="896"/>
     <w:uiPriority w:val="99"/>
     <w:pPr>
       <w:spacing w:after="0" w:line="240" w:lineRule="auto"/>
@@ -8744,9 +8944,9 @@
       </w:tcPr>
     </w:tblStylePr>
   </w:style>
-  <w:style w:type="table" w:styleId="66">
+  <w:style w:type="table" w:styleId="767">
     <w:name w:val="Grid Table 2 - Accent 4"/>
-    <w:basedOn w:val="720"/>
+    <w:basedOn w:val="896"/>
     <w:uiPriority w:val="99"/>
     <w:pPr>
       <w:spacing w:after="0" w:line="240" w:lineRule="auto"/>
@@ -8824,9 +9024,9 @@
       </w:tcPr>
     </w:tblStylePr>
   </w:style>
-  <w:style w:type="table" w:styleId="67">
+  <w:style w:type="table" w:styleId="768">
     <w:name w:val="Grid Table 2 - Accent 5"/>
-    <w:basedOn w:val="720"/>
+    <w:basedOn w:val="896"/>
     <w:uiPriority w:val="99"/>
     <w:pPr>
       <w:spacing w:after="0" w:line="240" w:lineRule="auto"/>
@@ -8904,9 +9104,9 @@
       </w:tcPr>
     </w:tblStylePr>
   </w:style>
-  <w:style w:type="table" w:styleId="68">
+  <w:style w:type="table" w:styleId="769">
     <w:name w:val="Grid Table 2 - Accent 6"/>
-    <w:basedOn w:val="720"/>
+    <w:basedOn w:val="896"/>
     <w:uiPriority w:val="99"/>
     <w:pPr>
       <w:spacing w:after="0" w:line="240" w:lineRule="auto"/>
@@ -8984,9 +9184,9 @@
       </w:tcPr>
     </w:tblStylePr>
   </w:style>
-  <w:style w:type="table" w:styleId="69">
+  <w:style w:type="table" w:styleId="770">
     <w:name w:val="Grid Table 3"/>
-    <w:basedOn w:val="720"/>
+    <w:basedOn w:val="896"/>
     <w:uiPriority w:val="99"/>
     <w:pPr>
       <w:spacing w:after="0" w:line="240" w:lineRule="auto"/>
@@ -9030,7 +9230,7 @@
         <w:jc w:val="right"/>
       </w:pPr>
       <w:tcPr>
-        <w:shd w:color="ffffff"/>
+        <w:shd w:val="clear" w:color="ffffff"/>
         <w:tcBorders>
           <w:top w:val="none" w:color="000000" w:sz="4" w:space="0"/>
           <w:left w:val="none" w:color="000000" w:sz="4" w:space="0"/>
@@ -9060,7 +9260,7 @@
         <w:color w:val="404040"/>
       </w:rPr>
       <w:tcPr>
-        <w:shd w:color="ffffff"/>
+        <w:shd w:val="clear" w:color="ffffff"/>
         <w:tcBorders>
           <w:top w:val="none" w:color="000000" w:sz="4" w:space="0"/>
           <w:left w:val="none" w:color="000000" w:sz="4" w:space="0"/>
@@ -9085,9 +9285,9 @@
       </w:tcPr>
     </w:tblStylePr>
   </w:style>
-  <w:style w:type="table" w:styleId="70">
+  <w:style w:type="table" w:styleId="771">
     <w:name w:val="Grid Table 3 - Accent 1"/>
-    <w:basedOn w:val="720"/>
+    <w:basedOn w:val="896"/>
     <w:uiPriority w:val="99"/>
     <w:pPr>
       <w:spacing w:after="0" w:line="240" w:lineRule="auto"/>
@@ -9131,7 +9331,7 @@
         <w:jc w:val="right"/>
       </w:pPr>
       <w:tcPr>
-        <w:shd w:color="ffffff"/>
+        <w:shd w:val="clear" w:color="ffffff"/>
         <w:tcBorders>
           <w:top w:val="none" w:color="000000" w:sz="4" w:space="0"/>
           <w:left w:val="none" w:color="000000" w:sz="4" w:space="0"/>
@@ -9161,7 +9361,7 @@
         <w:color w:val="404040"/>
       </w:rPr>
       <w:tcPr>
-        <w:shd w:color="ffffff"/>
+        <w:shd w:val="clear" w:color="ffffff"/>
         <w:tcBorders>
           <w:top w:val="none" w:color="000000" w:sz="4" w:space="0"/>
           <w:left w:val="none" w:color="000000" w:sz="4" w:space="0"/>
@@ -9186,9 +9386,9 @@
       </w:tcPr>
     </w:tblStylePr>
   </w:style>
-  <w:style w:type="table" w:styleId="71">
+  <w:style w:type="table" w:styleId="772">
     <w:name w:val="Grid Table 3 - Accent 2"/>
-    <w:basedOn w:val="720"/>
+    <w:basedOn w:val="896"/>
     <w:uiPriority w:val="99"/>
     <w:pPr>
       <w:spacing w:after="0" w:line="240" w:lineRule="auto"/>
@@ -9232,7 +9432,7 @@
         <w:jc w:val="right"/>
       </w:pPr>
       <w:tcPr>
-        <w:shd w:color="ffffff"/>
+        <w:shd w:val="clear" w:color="ffffff"/>
         <w:tcBorders>
           <w:top w:val="none" w:color="000000" w:sz="4" w:space="0"/>
           <w:left w:val="none" w:color="000000" w:sz="4" w:space="0"/>
@@ -9262,7 +9462,7 @@
         <w:color w:val="404040"/>
       </w:rPr>
       <w:tcPr>
-        <w:shd w:color="ffffff"/>
+        <w:shd w:val="clear" w:color="ffffff"/>
         <w:tcBorders>
           <w:top w:val="none" w:color="000000" w:sz="4" w:space="0"/>
           <w:left w:val="none" w:color="000000" w:sz="4" w:space="0"/>
@@ -9287,9 +9487,9 @@
       </w:tcPr>
     </w:tblStylePr>
   </w:style>
-  <w:style w:type="table" w:styleId="72">
+  <w:style w:type="table" w:styleId="773">
     <w:name w:val="Grid Table 3 - Accent 3"/>
-    <w:basedOn w:val="720"/>
+    <w:basedOn w:val="896"/>
     <w:uiPriority w:val="99"/>
     <w:pPr>
       <w:spacing w:after="0" w:line="240" w:lineRule="auto"/>
@@ -9333,7 +9533,7 @@
         <w:jc w:val="right"/>
       </w:pPr>
       <w:tcPr>
-        <w:shd w:color="ffffff"/>
+        <w:shd w:val="clear" w:color="ffffff"/>
         <w:tcBorders>
           <w:top w:val="none" w:color="000000" w:sz="4" w:space="0"/>
           <w:left w:val="none" w:color="000000" w:sz="4" w:space="0"/>
@@ -9363,7 +9563,7 @@
         <w:color w:val="404040"/>
       </w:rPr>
       <w:tcPr>
-        <w:shd w:color="ffffff"/>
+        <w:shd w:val="clear" w:color="ffffff"/>
         <w:tcBorders>
           <w:top w:val="none" w:color="000000" w:sz="4" w:space="0"/>
           <w:left w:val="none" w:color="000000" w:sz="4" w:space="0"/>
@@ -9388,9 +9588,9 @@
       </w:tcPr>
     </w:tblStylePr>
   </w:style>
-  <w:style w:type="table" w:styleId="73">
+  <w:style w:type="table" w:styleId="774">
     <w:name w:val="Grid Table 3 - Accent 4"/>
-    <w:basedOn w:val="720"/>
+    <w:basedOn w:val="896"/>
     <w:uiPriority w:val="99"/>
     <w:pPr>
       <w:spacing w:after="0" w:line="240" w:lineRule="auto"/>
@@ -9434,7 +9634,7 @@
         <w:jc w:val="right"/>
       </w:pPr>
       <w:tcPr>
-        <w:shd w:color="ffffff"/>
+        <w:shd w:val="clear" w:color="ffffff"/>
         <w:tcBorders>
           <w:top w:val="none" w:color="000000" w:sz="4" w:space="0"/>
           <w:left w:val="none" w:color="000000" w:sz="4" w:space="0"/>
@@ -9464,7 +9664,7 @@
         <w:color w:val="404040"/>
       </w:rPr>
       <w:tcPr>
-        <w:shd w:color="ffffff"/>
+        <w:shd w:val="clear" w:color="ffffff"/>
         <w:tcBorders>
           <w:top w:val="none" w:color="000000" w:sz="4" w:space="0"/>
           <w:left w:val="none" w:color="000000" w:sz="4" w:space="0"/>
@@ -9489,9 +9689,9 @@
       </w:tcPr>
     </w:tblStylePr>
   </w:style>
-  <w:style w:type="table" w:styleId="74">
+  <w:style w:type="table" w:styleId="775">
     <w:name w:val="Grid Table 3 - Accent 5"/>
-    <w:basedOn w:val="720"/>
+    <w:basedOn w:val="896"/>
     <w:uiPriority w:val="99"/>
     <w:pPr>
       <w:spacing w:after="0" w:line="240" w:lineRule="auto"/>
@@ -9535,7 +9735,7 @@
         <w:jc w:val="right"/>
       </w:pPr>
       <w:tcPr>
-        <w:shd w:color="ffffff"/>
+        <w:shd w:val="clear" w:color="ffffff"/>
         <w:tcBorders>
           <w:top w:val="none" w:color="000000" w:sz="4" w:space="0"/>
           <w:left w:val="none" w:color="000000" w:sz="4" w:space="0"/>
@@ -9565,7 +9765,7 @@
         <w:color w:val="404040"/>
       </w:rPr>
       <w:tcPr>
-        <w:shd w:color="ffffff"/>
+        <w:shd w:val="clear" w:color="ffffff"/>
         <w:tcBorders>
           <w:top w:val="none" w:color="000000" w:sz="4" w:space="0"/>
           <w:left w:val="none" w:color="000000" w:sz="4" w:space="0"/>
@@ -9590,9 +9790,9 @@
       </w:tcPr>
     </w:tblStylePr>
   </w:style>
-  <w:style w:type="table" w:styleId="75">
+  <w:style w:type="table" w:styleId="776">
     <w:name w:val="Grid Table 3 - Accent 6"/>
-    <w:basedOn w:val="720"/>
+    <w:basedOn w:val="896"/>
     <w:uiPriority w:val="99"/>
     <w:pPr>
       <w:spacing w:after="0" w:line="240" w:lineRule="auto"/>
@@ -9636,7 +9836,7 @@
         <w:jc w:val="right"/>
       </w:pPr>
       <w:tcPr>
-        <w:shd w:color="ffffff"/>
+        <w:shd w:val="clear" w:color="ffffff"/>
         <w:tcBorders>
           <w:top w:val="none" w:color="000000" w:sz="4" w:space="0"/>
           <w:left w:val="none" w:color="000000" w:sz="4" w:space="0"/>
@@ -9666,7 +9866,7 @@
         <w:color w:val="404040"/>
       </w:rPr>
       <w:tcPr>
-        <w:shd w:color="ffffff"/>
+        <w:shd w:val="clear" w:color="ffffff"/>
         <w:tcBorders>
           <w:top w:val="none" w:color="000000" w:sz="4" w:space="0"/>
           <w:left w:val="none" w:color="000000" w:sz="4" w:space="0"/>
@@ -9691,9 +9891,9 @@
       </w:tcPr>
     </w:tblStylePr>
   </w:style>
-  <w:style w:type="table" w:styleId="76">
+  <w:style w:type="table" w:styleId="777">
     <w:name w:val="Grid Table 4"/>
-    <w:basedOn w:val="720"/>
+    <w:basedOn w:val="896"/>
     <w:uiPriority w:val="59"/>
     <w:pPr>
       <w:spacing w:after="0" w:line="240" w:lineRule="auto"/>
@@ -9772,9 +9972,9 @@
       </w:tcPr>
     </w:tblStylePr>
   </w:style>
-  <w:style w:type="table" w:styleId="77">
+  <w:style w:type="table" w:styleId="778">
     <w:name w:val="Grid Table 4 - Accent 1"/>
-    <w:basedOn w:val="720"/>
+    <w:basedOn w:val="896"/>
     <w:uiPriority w:val="59"/>
     <w:pPr>
       <w:spacing w:after="0" w:line="240" w:lineRule="auto"/>
@@ -9853,9 +10053,9 @@
       </w:tcPr>
     </w:tblStylePr>
   </w:style>
-  <w:style w:type="table" w:styleId="78">
+  <w:style w:type="table" w:styleId="779">
     <w:name w:val="Grid Table 4 - Accent 2"/>
-    <w:basedOn w:val="720"/>
+    <w:basedOn w:val="896"/>
     <w:uiPriority w:val="59"/>
     <w:pPr>
       <w:spacing w:after="0" w:line="240" w:lineRule="auto"/>
@@ -9934,9 +10134,9 @@
       </w:tcPr>
     </w:tblStylePr>
   </w:style>
-  <w:style w:type="table" w:styleId="79">
+  <w:style w:type="table" w:styleId="780">
     <w:name w:val="Grid Table 4 - Accent 3"/>
-    <w:basedOn w:val="720"/>
+    <w:basedOn w:val="896"/>
     <w:uiPriority w:val="59"/>
     <w:pPr>
       <w:spacing w:after="0" w:line="240" w:lineRule="auto"/>
@@ -10015,9 +10215,9 @@
       </w:tcPr>
     </w:tblStylePr>
   </w:style>
-  <w:style w:type="table" w:styleId="80">
+  <w:style w:type="table" w:styleId="781">
     <w:name w:val="Grid Table 4 - Accent 4"/>
-    <w:basedOn w:val="720"/>
+    <w:basedOn w:val="896"/>
     <w:uiPriority w:val="59"/>
     <w:pPr>
       <w:spacing w:after="0" w:line="240" w:lineRule="auto"/>
@@ -10096,9 +10296,9 @@
       </w:tcPr>
     </w:tblStylePr>
   </w:style>
-  <w:style w:type="table" w:styleId="81">
+  <w:style w:type="table" w:styleId="782">
     <w:name w:val="Grid Table 4 - Accent 5"/>
-    <w:basedOn w:val="720"/>
+    <w:basedOn w:val="896"/>
     <w:uiPriority w:val="59"/>
     <w:pPr>
       <w:spacing w:after="0" w:line="240" w:lineRule="auto"/>
@@ -10177,9 +10377,9 @@
       </w:tcPr>
     </w:tblStylePr>
   </w:style>
-  <w:style w:type="table" w:styleId="82">
+  <w:style w:type="table" w:styleId="783">
     <w:name w:val="Grid Table 4 - Accent 6"/>
-    <w:basedOn w:val="720"/>
+    <w:basedOn w:val="896"/>
     <w:uiPriority w:val="59"/>
     <w:pPr>
       <w:spacing w:after="0" w:line="240" w:lineRule="auto"/>
@@ -10258,9 +10458,9 @@
       </w:tcPr>
     </w:tblStylePr>
   </w:style>
-  <w:style w:type="table" w:styleId="83">
+  <w:style w:type="table" w:styleId="784">
     <w:name w:val="Grid Table 5 Dark"/>
-    <w:basedOn w:val="720"/>
+    <w:basedOn w:val="896"/>
     <w:uiPriority w:val="99"/>
     <w:pPr>
       <w:spacing w:after="0" w:line="240" w:lineRule="auto"/>
@@ -10337,9 +10537,9 @@
       </w:tcPr>
     </w:tblStylePr>
   </w:style>
-  <w:style w:type="table" w:styleId="84">
+  <w:style w:type="table" w:styleId="785">
     <w:name w:val="Grid Table 5 Dark- Accent 1"/>
-    <w:basedOn w:val="720"/>
+    <w:basedOn w:val="896"/>
     <w:uiPriority w:val="99"/>
     <w:pPr>
       <w:spacing w:after="0" w:line="240" w:lineRule="auto"/>
@@ -10416,9 +10616,9 @@
       </w:tcPr>
     </w:tblStylePr>
   </w:style>
-  <w:style w:type="table" w:styleId="85">
+  <w:style w:type="table" w:styleId="786">
     <w:name w:val="Grid Table 5 Dark - Accent 2"/>
-    <w:basedOn w:val="720"/>
+    <w:basedOn w:val="896"/>
     <w:uiPriority w:val="99"/>
     <w:pPr>
       <w:spacing w:after="0" w:line="240" w:lineRule="auto"/>
@@ -10495,9 +10695,9 @@
       </w:tcPr>
     </w:tblStylePr>
   </w:style>
-  <w:style w:type="table" w:styleId="86">
+  <w:style w:type="table" w:styleId="787">
     <w:name w:val="Grid Table 5 Dark - Accent 3"/>
-    <w:basedOn w:val="720"/>
+    <w:basedOn w:val="896"/>
     <w:uiPriority w:val="99"/>
     <w:pPr>
       <w:spacing w:after="0" w:line="240" w:lineRule="auto"/>
@@ -10574,9 +10774,9 @@
       </w:tcPr>
     </w:tblStylePr>
   </w:style>
-  <w:style w:type="table" w:styleId="87">
+  <w:style w:type="table" w:styleId="788">
     <w:name w:val="Grid Table 5 Dark- Accent 4"/>
-    <w:basedOn w:val="720"/>
+    <w:basedOn w:val="896"/>
     <w:uiPriority w:val="99"/>
     <w:pPr>
       <w:spacing w:after="0" w:line="240" w:lineRule="auto"/>
@@ -10653,9 +10853,9 @@
       </w:tcPr>
     </w:tblStylePr>
   </w:style>
-  <w:style w:type="table" w:styleId="88">
+  <w:style w:type="table" w:styleId="789">
     <w:name w:val="Grid Table 5 Dark - Accent 5"/>
-    <w:basedOn w:val="720"/>
+    <w:basedOn w:val="896"/>
     <w:uiPriority w:val="99"/>
     <w:pPr>
       <w:spacing w:after="0" w:line="240" w:lineRule="auto"/>
@@ -10732,9 +10932,9 @@
       </w:tcPr>
     </w:tblStylePr>
   </w:style>
-  <w:style w:type="table" w:styleId="89">
+  <w:style w:type="table" w:styleId="790">
     <w:name w:val="Grid Table 5 Dark - Accent 6"/>
-    <w:basedOn w:val="720"/>
+    <w:basedOn w:val="896"/>
     <w:uiPriority w:val="99"/>
     <w:pPr>
       <w:spacing w:after="0" w:line="240" w:lineRule="auto"/>
@@ -10811,9 +11011,9 @@
       </w:tcPr>
     </w:tblStylePr>
   </w:style>
-  <w:style w:type="table" w:styleId="90">
+  <w:style w:type="table" w:styleId="791">
     <w:name w:val="Grid Table 6 Colorful"/>
-    <w:basedOn w:val="720"/>
+    <w:basedOn w:val="896"/>
     <w:uiPriority w:val="99"/>
     <w:pPr>
       <w:spacing w:after="0" w:line="240" w:lineRule="auto"/>
@@ -10890,9 +11090,9 @@
       </w:rPr>
     </w:tblStylePr>
   </w:style>
-  <w:style w:type="table" w:styleId="91">
+  <w:style w:type="table" w:styleId="792">
     <w:name w:val="Grid Table 6 Colorful - Accent 1"/>
-    <w:basedOn w:val="720"/>
+    <w:basedOn w:val="896"/>
     <w:uiPriority w:val="99"/>
     <w:pPr>
       <w:spacing w:after="0" w:line="240" w:lineRule="auto"/>
@@ -10969,9 +11169,9 @@
       </w:rPr>
     </w:tblStylePr>
   </w:style>
-  <w:style w:type="table" w:styleId="92">
+  <w:style w:type="table" w:styleId="793">
     <w:name w:val="Grid Table 6 Colorful - Accent 2"/>
-    <w:basedOn w:val="720"/>
+    <w:basedOn w:val="896"/>
     <w:uiPriority w:val="99"/>
     <w:pPr>
       <w:spacing w:after="0" w:line="240" w:lineRule="auto"/>
@@ -11048,9 +11248,9 @@
       </w:rPr>
     </w:tblStylePr>
   </w:style>
-  <w:style w:type="table" w:styleId="93">
+  <w:style w:type="table" w:styleId="794">
     <w:name w:val="Grid Table 6 Colorful - Accent 3"/>
-    <w:basedOn w:val="720"/>
+    <w:basedOn w:val="896"/>
     <w:uiPriority w:val="99"/>
     <w:pPr>
       <w:spacing w:after="0" w:line="240" w:lineRule="auto"/>
@@ -11127,9 +11327,9 @@
       </w:rPr>
     </w:tblStylePr>
   </w:style>
-  <w:style w:type="table" w:styleId="94">
+  <w:style w:type="table" w:styleId="795">
     <w:name w:val="Grid Table 6 Colorful - Accent 4"/>
-    <w:basedOn w:val="720"/>
+    <w:basedOn w:val="896"/>
     <w:uiPriority w:val="99"/>
     <w:pPr>
       <w:spacing w:after="0" w:line="240" w:lineRule="auto"/>
@@ -11206,9 +11406,9 @@
       </w:rPr>
     </w:tblStylePr>
   </w:style>
-  <w:style w:type="table" w:styleId="95">
+  <w:style w:type="table" w:styleId="796">
     <w:name w:val="Grid Table 6 Colorful - Accent 5"/>
-    <w:basedOn w:val="720"/>
+    <w:basedOn w:val="896"/>
     <w:uiPriority w:val="99"/>
     <w:pPr>
       <w:spacing w:after="0" w:line="240" w:lineRule="auto"/>
@@ -11285,9 +11485,9 @@
       </w:rPr>
     </w:tblStylePr>
   </w:style>
-  <w:style w:type="table" w:styleId="96">
+  <w:style w:type="table" w:styleId="797">
     <w:name w:val="Grid Table 6 Colorful - Accent 6"/>
-    <w:basedOn w:val="720"/>
+    <w:basedOn w:val="896"/>
     <w:uiPriority w:val="99"/>
     <w:pPr>
       <w:spacing w:after="0" w:line="240" w:lineRule="auto"/>
@@ -11364,9 +11564,9 @@
       </w:rPr>
     </w:tblStylePr>
   </w:style>
-  <w:style w:type="table" w:styleId="97">
+  <w:style w:type="table" w:styleId="798">
     <w:name w:val="Grid Table 7 Colorful"/>
-    <w:basedOn w:val="720"/>
+    <w:basedOn w:val="896"/>
     <w:uiPriority w:val="99"/>
     <w:pPr>
       <w:spacing w:after="0" w:line="240" w:lineRule="auto"/>
@@ -11415,11 +11615,11 @@
         <w:jc w:val="right"/>
       </w:pPr>
       <w:tcPr>
-        <w:shd w:color="ffffff"/>
-        <w:tcBorders>
-          <w:top w:val="none"/>
-          <w:left w:val="none"/>
-          <w:bottom w:val="none"/>
+        <w:shd w:val="clear" w:color="ffffff"/>
+        <w:tcBorders>
+          <w:top w:val="none" w:color="000000" w:sz="4" w:space="0"/>
+          <w:left w:val="none" w:color="000000" w:sz="4" w:space="0"/>
+          <w:bottom w:val="none" w:color="000000" w:sz="4" w:space="0"/>
           <w:right w:val="single" w:color="000000" w:themeColor="text1" w:themeTint="80" w:sz="4" w:space="0"/>
         </w:tcBorders>
       </w:tcPr>
@@ -11434,10 +11634,10 @@
       <w:tcPr>
         <w:shd w:val="clear" w:color="ffffff" w:themeColor="light1" w:fill="ffffff" w:themeFill="light1"/>
         <w:tcBorders>
-          <w:top w:val="none"/>
-          <w:left w:val="none"/>
+          <w:top w:val="none" w:color="000000" w:sz="4" w:space="0"/>
+          <w:left w:val="none" w:color="000000" w:sz="4" w:space="0"/>
           <w:bottom w:val="single" w:color="000000" w:themeColor="text1" w:themeTint="80" w:sz="4" w:space="0"/>
-          <w:right w:val="none"/>
+          <w:right w:val="none" w:color="000000" w:sz="4" w:space="0"/>
         </w:tcBorders>
       </w:tcPr>
     </w:tblStylePr>
@@ -11449,12 +11649,12 @@
         <w:sz w:val="22"/>
       </w:rPr>
       <w:tcPr>
-        <w:shd w:color="ffffff"/>
-        <w:tcBorders>
-          <w:top w:val="none"/>
+        <w:shd w:val="clear" w:color="ffffff"/>
+        <w:tcBorders>
+          <w:top w:val="none" w:color="000000" w:sz="4" w:space="0"/>
           <w:left w:val="single" w:color="000000" w:themeColor="text1" w:themeTint="80" w:sz="4" w:space="0"/>
-          <w:bottom w:val="none"/>
-          <w:right w:val="none"/>
+          <w:bottom w:val="none" w:color="000000" w:sz="4" w:space="0"/>
+          <w:right w:val="none" w:color="000000" w:sz="4" w:space="0"/>
         </w:tcBorders>
       </w:tcPr>
     </w:tblStylePr>
@@ -11469,16 +11669,16 @@
         <w:shd w:val="clear" w:color="ffffff" w:themeColor="light1" w:fill="ffffff" w:themeFill="light1"/>
         <w:tcBorders>
           <w:top w:val="single" w:color="000000" w:themeColor="text1" w:themeTint="80" w:sz="4" w:space="0"/>
-          <w:left w:val="none"/>
-          <w:bottom w:val="none"/>
-          <w:right w:val="none"/>
+          <w:left w:val="none" w:color="000000" w:sz="4" w:space="0"/>
+          <w:bottom w:val="none" w:color="000000" w:sz="4" w:space="0"/>
+          <w:right w:val="none" w:color="000000" w:sz="4" w:space="0"/>
         </w:tcBorders>
       </w:tcPr>
     </w:tblStylePr>
   </w:style>
-  <w:style w:type="table" w:styleId="98">
+  <w:style w:type="table" w:styleId="799">
     <w:name w:val="Grid Table 7 Colorful - Accent 1"/>
-    <w:basedOn w:val="720"/>
+    <w:basedOn w:val="896"/>
     <w:uiPriority w:val="99"/>
     <w:pPr>
       <w:spacing w:after="0" w:line="240" w:lineRule="auto"/>
@@ -11527,11 +11727,11 @@
         <w:jc w:val="right"/>
       </w:pPr>
       <w:tcPr>
-        <w:shd w:color="ffffff"/>
-        <w:tcBorders>
-          <w:top w:val="none"/>
-          <w:left w:val="none"/>
-          <w:bottom w:val="none"/>
+        <w:shd w:val="clear" w:color="ffffff"/>
+        <w:tcBorders>
+          <w:top w:val="none" w:color="000000" w:sz="4" w:space="0"/>
+          <w:left w:val="none" w:color="000000" w:sz="4" w:space="0"/>
+          <w:bottom w:val="none" w:color="000000" w:sz="4" w:space="0"/>
           <w:right w:val="single" w:color="000000" w:themeColor="accent1" w:themeTint="80" w:sz="4" w:space="0"/>
         </w:tcBorders>
       </w:tcPr>
@@ -11546,10 +11746,10 @@
       <w:tcPr>
         <w:shd w:val="clear" w:color="ffffff" w:themeColor="light1" w:fill="ffffff" w:themeFill="light1"/>
         <w:tcBorders>
-          <w:top w:val="none"/>
-          <w:left w:val="none"/>
+          <w:top w:val="none" w:color="000000" w:sz="4" w:space="0"/>
+          <w:left w:val="none" w:color="000000" w:sz="4" w:space="0"/>
           <w:bottom w:val="single" w:color="000000" w:themeColor="accent1" w:themeTint="80" w:sz="4" w:space="0"/>
-          <w:right w:val="none"/>
+          <w:right w:val="none" w:color="000000" w:sz="4" w:space="0"/>
         </w:tcBorders>
       </w:tcPr>
     </w:tblStylePr>
@@ -11561,12 +11761,12 @@
         <w:sz w:val="22"/>
       </w:rPr>
       <w:tcPr>
-        <w:shd w:color="ffffff"/>
-        <w:tcBorders>
-          <w:top w:val="none"/>
+        <w:shd w:val="clear" w:color="ffffff"/>
+        <w:tcBorders>
+          <w:top w:val="none" w:color="000000" w:sz="4" w:space="0"/>
           <w:left w:val="single" w:color="000000" w:themeColor="accent1" w:themeTint="80" w:sz="4" w:space="0"/>
-          <w:bottom w:val="none"/>
-          <w:right w:val="none"/>
+          <w:bottom w:val="none" w:color="000000" w:sz="4" w:space="0"/>
+          <w:right w:val="none" w:color="000000" w:sz="4" w:space="0"/>
         </w:tcBorders>
       </w:tcPr>
     </w:tblStylePr>
@@ -11581,16 +11781,16 @@
         <w:shd w:val="clear" w:color="ffffff" w:themeColor="light1" w:fill="ffffff" w:themeFill="light1"/>
         <w:tcBorders>
           <w:top w:val="single" w:color="000000" w:themeColor="accent1" w:themeTint="80" w:sz="4" w:space="0"/>
-          <w:left w:val="none"/>
-          <w:bottom w:val="none"/>
-          <w:right w:val="none"/>
+          <w:left w:val="none" w:color="000000" w:sz="4" w:space="0"/>
+          <w:bottom w:val="none" w:color="000000" w:sz="4" w:space="0"/>
+          <w:right w:val="none" w:color="000000" w:sz="4" w:space="0"/>
         </w:tcBorders>
       </w:tcPr>
     </w:tblStylePr>
   </w:style>
-  <w:style w:type="table" w:styleId="99">
+  <w:style w:type="table" w:styleId="800">
     <w:name w:val="Grid Table 7 Colorful - Accent 2"/>
-    <w:basedOn w:val="720"/>
+    <w:basedOn w:val="896"/>
     <w:uiPriority w:val="99"/>
     <w:pPr>
       <w:spacing w:after="0" w:line="240" w:lineRule="auto"/>
@@ -11639,11 +11839,11 @@
         <w:jc w:val="right"/>
       </w:pPr>
       <w:tcPr>
-        <w:shd w:color="ffffff"/>
-        <w:tcBorders>
-          <w:top w:val="none"/>
-          <w:left w:val="none"/>
-          <w:bottom w:val="none"/>
+        <w:shd w:val="clear" w:color="ffffff"/>
+        <w:tcBorders>
+          <w:top w:val="none" w:color="000000" w:sz="4" w:space="0"/>
+          <w:left w:val="none" w:color="000000" w:sz="4" w:space="0"/>
+          <w:bottom w:val="none" w:color="000000" w:sz="4" w:space="0"/>
           <w:right w:val="single" w:color="000000" w:themeColor="accent2" w:themeTint="97" w:sz="4" w:space="0"/>
         </w:tcBorders>
       </w:tcPr>
@@ -11658,10 +11858,10 @@
       <w:tcPr>
         <w:shd w:val="clear" w:color="ffffff" w:themeColor="light1" w:fill="ffffff" w:themeFill="light1"/>
         <w:tcBorders>
-          <w:top w:val="none"/>
-          <w:left w:val="none"/>
+          <w:top w:val="none" w:color="000000" w:sz="4" w:space="0"/>
+          <w:left w:val="none" w:color="000000" w:sz="4" w:space="0"/>
           <w:bottom w:val="single" w:color="000000" w:themeColor="accent2" w:themeTint="97" w:sz="4" w:space="0"/>
-          <w:right w:val="none"/>
+          <w:right w:val="none" w:color="000000" w:sz="4" w:space="0"/>
         </w:tcBorders>
       </w:tcPr>
     </w:tblStylePr>
@@ -11673,12 +11873,12 @@
         <w:sz w:val="22"/>
       </w:rPr>
       <w:tcPr>
-        <w:shd w:color="ffffff"/>
-        <w:tcBorders>
-          <w:top w:val="none"/>
+        <w:shd w:val="clear" w:color="ffffff"/>
+        <w:tcBorders>
+          <w:top w:val="none" w:color="000000" w:sz="4" w:space="0"/>
           <w:left w:val="single" w:color="000000" w:themeColor="accent2" w:themeTint="97" w:sz="4" w:space="0"/>
-          <w:bottom w:val="none"/>
-          <w:right w:val="none"/>
+          <w:bottom w:val="none" w:color="000000" w:sz="4" w:space="0"/>
+          <w:right w:val="none" w:color="000000" w:sz="4" w:space="0"/>
         </w:tcBorders>
       </w:tcPr>
     </w:tblStylePr>
@@ -11693,16 +11893,16 @@
         <w:shd w:val="clear" w:color="ffffff" w:themeColor="light1" w:fill="ffffff" w:themeFill="light1"/>
         <w:tcBorders>
           <w:top w:val="single" w:color="000000" w:themeColor="accent2" w:themeTint="97" w:sz="4" w:space="0"/>
-          <w:left w:val="none"/>
-          <w:bottom w:val="none"/>
-          <w:right w:val="none"/>
+          <w:left w:val="none" w:color="000000" w:sz="4" w:space="0"/>
+          <w:bottom w:val="none" w:color="000000" w:sz="4" w:space="0"/>
+          <w:right w:val="none" w:color="000000" w:sz="4" w:space="0"/>
         </w:tcBorders>
       </w:tcPr>
     </w:tblStylePr>
   </w:style>
-  <w:style w:type="table" w:styleId="100">
+  <w:style w:type="table" w:styleId="801">
     <w:name w:val="Grid Table 7 Colorful - Accent 3"/>
-    <w:basedOn w:val="720"/>
+    <w:basedOn w:val="896"/>
     <w:uiPriority w:val="99"/>
     <w:pPr>
       <w:spacing w:after="0" w:line="240" w:lineRule="auto"/>
@@ -11751,11 +11951,11 @@
         <w:jc w:val="right"/>
       </w:pPr>
       <w:tcPr>
-        <w:shd w:color="ffffff"/>
-        <w:tcBorders>
-          <w:top w:val="none"/>
-          <w:left w:val="none"/>
-          <w:bottom w:val="none"/>
+        <w:shd w:val="clear" w:color="ffffff"/>
+        <w:tcBorders>
+          <w:top w:val="none" w:color="000000" w:sz="4" w:space="0"/>
+          <w:left w:val="none" w:color="000000" w:sz="4" w:space="0"/>
+          <w:bottom w:val="none" w:color="000000" w:sz="4" w:space="0"/>
           <w:right w:val="single" w:color="000000" w:themeColor="accent3" w:themeTint="FE" w:sz="4" w:space="0"/>
         </w:tcBorders>
       </w:tcPr>
@@ -11770,10 +11970,10 @@
       <w:tcPr>
         <w:shd w:val="clear" w:color="ffffff" w:themeColor="light1" w:fill="ffffff" w:themeFill="light1"/>
         <w:tcBorders>
-          <w:top w:val="none"/>
-          <w:left w:val="none"/>
+          <w:top w:val="none" w:color="000000" w:sz="4" w:space="0"/>
+          <w:left w:val="none" w:color="000000" w:sz="4" w:space="0"/>
           <w:bottom w:val="single" w:color="000000" w:themeColor="accent3" w:themeTint="FE" w:sz="4" w:space="0"/>
-          <w:right w:val="none"/>
+          <w:right w:val="none" w:color="000000" w:sz="4" w:space="0"/>
         </w:tcBorders>
       </w:tcPr>
     </w:tblStylePr>
@@ -11785,12 +11985,12 @@
         <w:sz w:val="22"/>
       </w:rPr>
       <w:tcPr>
-        <w:shd w:color="ffffff"/>
-        <w:tcBorders>
-          <w:top w:val="none"/>
+        <w:shd w:val="clear" w:color="ffffff"/>
+        <w:tcBorders>
+          <w:top w:val="none" w:color="000000" w:sz="4" w:space="0"/>
           <w:left w:val="single" w:color="000000" w:themeColor="accent3" w:themeTint="FE" w:sz="4" w:space="0"/>
-          <w:bottom w:val="none"/>
-          <w:right w:val="none"/>
+          <w:bottom w:val="none" w:color="000000" w:sz="4" w:space="0"/>
+          <w:right w:val="none" w:color="000000" w:sz="4" w:space="0"/>
         </w:tcBorders>
       </w:tcPr>
     </w:tblStylePr>
@@ -11805,16 +12005,16 @@
         <w:shd w:val="clear" w:color="ffffff" w:themeColor="light1" w:fill="ffffff" w:themeFill="light1"/>
         <w:tcBorders>
           <w:top w:val="single" w:color="000000" w:themeColor="accent3" w:themeTint="FE" w:sz="4" w:space="0"/>
-          <w:left w:val="none"/>
-          <w:bottom w:val="none"/>
-          <w:right w:val="none"/>
+          <w:left w:val="none" w:color="000000" w:sz="4" w:space="0"/>
+          <w:bottom w:val="none" w:color="000000" w:sz="4" w:space="0"/>
+          <w:right w:val="none" w:color="000000" w:sz="4" w:space="0"/>
         </w:tcBorders>
       </w:tcPr>
     </w:tblStylePr>
   </w:style>
-  <w:style w:type="table" w:styleId="101">
+  <w:style w:type="table" w:styleId="802">
     <w:name w:val="Grid Table 7 Colorful - Accent 4"/>
-    <w:basedOn w:val="720"/>
+    <w:basedOn w:val="896"/>
     <w:uiPriority w:val="99"/>
     <w:pPr>
       <w:spacing w:after="0" w:line="240" w:lineRule="auto"/>
@@ -11863,11 +12063,11 @@
         <w:jc w:val="right"/>
       </w:pPr>
       <w:tcPr>
-        <w:shd w:color="ffffff"/>
-        <w:tcBorders>
-          <w:top w:val="none"/>
-          <w:left w:val="none"/>
-          <w:bottom w:val="none"/>
+        <w:shd w:val="clear" w:color="ffffff"/>
+        <w:tcBorders>
+          <w:top w:val="none" w:color="000000" w:sz="4" w:space="0"/>
+          <w:left w:val="none" w:color="000000" w:sz="4" w:space="0"/>
+          <w:bottom w:val="none" w:color="000000" w:sz="4" w:space="0"/>
           <w:right w:val="single" w:color="000000" w:themeColor="accent4" w:themeTint="9A" w:sz="4" w:space="0"/>
         </w:tcBorders>
       </w:tcPr>
@@ -11882,10 +12082,10 @@
       <w:tcPr>
         <w:shd w:val="clear" w:color="ffffff" w:themeColor="light1" w:fill="ffffff" w:themeFill="light1"/>
         <w:tcBorders>
-          <w:top w:val="none"/>
-          <w:left w:val="none"/>
+          <w:top w:val="none" w:color="000000" w:sz="4" w:space="0"/>
+          <w:left w:val="none" w:color="000000" w:sz="4" w:space="0"/>
           <w:bottom w:val="single" w:color="000000" w:themeColor="accent4" w:themeTint="9A" w:sz="4" w:space="0"/>
-          <w:right w:val="none"/>
+          <w:right w:val="none" w:color="000000" w:sz="4" w:space="0"/>
         </w:tcBorders>
       </w:tcPr>
     </w:tblStylePr>
@@ -11897,12 +12097,12 @@
         <w:sz w:val="22"/>
       </w:rPr>
       <w:tcPr>
-        <w:shd w:color="ffffff"/>
-        <w:tcBorders>
-          <w:top w:val="none"/>
+        <w:shd w:val="clear" w:color="ffffff"/>
+        <w:tcBorders>
+          <w:top w:val="none" w:color="000000" w:sz="4" w:space="0"/>
           <w:left w:val="single" w:color="000000" w:themeColor="accent4" w:themeTint="9A" w:sz="4" w:space="0"/>
-          <w:bottom w:val="none"/>
-          <w:right w:val="none"/>
+          <w:bottom w:val="none" w:color="000000" w:sz="4" w:space="0"/>
+          <w:right w:val="none" w:color="000000" w:sz="4" w:space="0"/>
         </w:tcBorders>
       </w:tcPr>
     </w:tblStylePr>
@@ -11917,16 +12117,16 @@
         <w:shd w:val="clear" w:color="ffffff" w:themeColor="light1" w:fill="ffffff" w:themeFill="light1"/>
         <w:tcBorders>
           <w:top w:val="single" w:color="000000" w:themeColor="accent4" w:themeTint="9A" w:sz="4" w:space="0"/>
-          <w:left w:val="none"/>
-          <w:bottom w:val="none"/>
-          <w:right w:val="none"/>
+          <w:left w:val="none" w:color="000000" w:sz="4" w:space="0"/>
+          <w:bottom w:val="none" w:color="000000" w:sz="4" w:space="0"/>
+          <w:right w:val="none" w:color="000000" w:sz="4" w:space="0"/>
         </w:tcBorders>
       </w:tcPr>
     </w:tblStylePr>
   </w:style>
-  <w:style w:type="table" w:styleId="102">
+  <w:style w:type="table" w:styleId="803">
     <w:name w:val="Grid Table 7 Colorful - Accent 5"/>
-    <w:basedOn w:val="720"/>
+    <w:basedOn w:val="896"/>
     <w:uiPriority w:val="99"/>
     <w:pPr>
       <w:spacing w:after="0" w:line="240" w:lineRule="auto"/>
@@ -11975,11 +12175,11 @@
         <w:jc w:val="right"/>
       </w:pPr>
       <w:tcPr>
-        <w:shd w:color="ffffff"/>
-        <w:tcBorders>
-          <w:top w:val="none"/>
-          <w:left w:val="none"/>
-          <w:bottom w:val="none"/>
+        <w:shd w:val="clear" w:color="ffffff"/>
+        <w:tcBorders>
+          <w:top w:val="none" w:color="000000" w:sz="4" w:space="0"/>
+          <w:left w:val="none" w:color="000000" w:sz="4" w:space="0"/>
+          <w:bottom w:val="none" w:color="000000" w:sz="4" w:space="0"/>
           <w:right w:val="single" w:color="000000" w:themeColor="accent5" w:themeTint="90" w:sz="4" w:space="0"/>
         </w:tcBorders>
       </w:tcPr>
@@ -11994,10 +12194,10 @@
       <w:tcPr>
         <w:shd w:val="clear" w:color="ffffff" w:themeColor="light1" w:fill="ffffff" w:themeFill="light1"/>
         <w:tcBorders>
-          <w:top w:val="none"/>
-          <w:left w:val="none"/>
+          <w:top w:val="none" w:color="000000" w:sz="4" w:space="0"/>
+          <w:left w:val="none" w:color="000000" w:sz="4" w:space="0"/>
           <w:bottom w:val="single" w:color="000000" w:themeColor="accent5" w:themeTint="90" w:sz="4" w:space="0"/>
-          <w:right w:val="none"/>
+          <w:right w:val="none" w:color="000000" w:sz="4" w:space="0"/>
         </w:tcBorders>
       </w:tcPr>
     </w:tblStylePr>
@@ -12009,12 +12209,12 @@
         <w:sz w:val="22"/>
       </w:rPr>
       <w:tcPr>
-        <w:shd w:color="ffffff"/>
-        <w:tcBorders>
-          <w:top w:val="none"/>
+        <w:shd w:val="clear" w:color="ffffff"/>
+        <w:tcBorders>
+          <w:top w:val="none" w:color="000000" w:sz="4" w:space="0"/>
           <w:left w:val="single" w:color="000000" w:themeColor="accent5" w:themeTint="90" w:sz="4" w:space="0"/>
-          <w:bottom w:val="none"/>
-          <w:right w:val="none"/>
+          <w:bottom w:val="none" w:color="000000" w:sz="4" w:space="0"/>
+          <w:right w:val="none" w:color="000000" w:sz="4" w:space="0"/>
         </w:tcBorders>
       </w:tcPr>
     </w:tblStylePr>
@@ -12029,16 +12229,16 @@
         <w:shd w:val="clear" w:color="ffffff" w:themeColor="light1" w:fill="ffffff" w:themeFill="light1"/>
         <w:tcBorders>
           <w:top w:val="single" w:color="000000" w:themeColor="accent5" w:themeTint="90" w:sz="4" w:space="0"/>
-          <w:left w:val="none"/>
-          <w:bottom w:val="none"/>
-          <w:right w:val="none"/>
+          <w:left w:val="none" w:color="000000" w:sz="4" w:space="0"/>
+          <w:bottom w:val="none" w:color="000000" w:sz="4" w:space="0"/>
+          <w:right w:val="none" w:color="000000" w:sz="4" w:space="0"/>
         </w:tcBorders>
       </w:tcPr>
     </w:tblStylePr>
   </w:style>
-  <w:style w:type="table" w:styleId="103">
+  <w:style w:type="table" w:styleId="804">
     <w:name w:val="Grid Table 7 Colorful - Accent 6"/>
-    <w:basedOn w:val="720"/>
+    <w:basedOn w:val="896"/>
     <w:uiPriority w:val="99"/>
     <w:pPr>
       <w:spacing w:after="0" w:line="240" w:lineRule="auto"/>
@@ -12087,11 +12287,11 @@
         <w:jc w:val="right"/>
       </w:pPr>
       <w:tcPr>
-        <w:shd w:color="ffffff"/>
-        <w:tcBorders>
-          <w:top w:val="none"/>
-          <w:left w:val="none"/>
-          <w:bottom w:val="none"/>
+        <w:shd w:val="clear" w:color="ffffff"/>
+        <w:tcBorders>
+          <w:top w:val="none" w:color="000000" w:sz="4" w:space="0"/>
+          <w:left w:val="none" w:color="000000" w:sz="4" w:space="0"/>
+          <w:bottom w:val="none" w:color="000000" w:sz="4" w:space="0"/>
           <w:right w:val="single" w:color="000000" w:themeColor="accent6" w:themeTint="90" w:sz="4" w:space="0"/>
         </w:tcBorders>
       </w:tcPr>
@@ -12106,10 +12306,10 @@
       <w:tcPr>
         <w:shd w:val="clear" w:color="ffffff" w:themeColor="light1" w:fill="ffffff" w:themeFill="light1"/>
         <w:tcBorders>
-          <w:top w:val="none"/>
-          <w:left w:val="none"/>
+          <w:top w:val="none" w:color="000000" w:sz="4" w:space="0"/>
+          <w:left w:val="none" w:color="000000" w:sz="4" w:space="0"/>
           <w:bottom w:val="single" w:color="000000" w:themeColor="accent6" w:themeTint="90" w:sz="4" w:space="0"/>
-          <w:right w:val="none"/>
+          <w:right w:val="none" w:color="000000" w:sz="4" w:space="0"/>
         </w:tcBorders>
       </w:tcPr>
     </w:tblStylePr>
@@ -12121,12 +12321,12 @@
         <w:sz w:val="22"/>
       </w:rPr>
       <w:tcPr>
-        <w:shd w:color="ffffff"/>
-        <w:tcBorders>
-          <w:top w:val="none"/>
+        <w:shd w:val="clear" w:color="ffffff"/>
+        <w:tcBorders>
+          <w:top w:val="none" w:color="000000" w:sz="4" w:space="0"/>
           <w:left w:val="single" w:color="000000" w:themeColor="accent6" w:themeTint="90" w:sz="4" w:space="0"/>
-          <w:bottom w:val="none"/>
-          <w:right w:val="none"/>
+          <w:bottom w:val="none" w:color="000000" w:sz="4" w:space="0"/>
+          <w:right w:val="none" w:color="000000" w:sz="4" w:space="0"/>
         </w:tcBorders>
       </w:tcPr>
     </w:tblStylePr>
@@ -12141,16 +12341,16 @@
         <w:shd w:val="clear" w:color="ffffff" w:themeColor="light1" w:fill="ffffff" w:themeFill="light1"/>
         <w:tcBorders>
           <w:top w:val="single" w:color="000000" w:themeColor="accent6" w:themeTint="90" w:sz="4" w:space="0"/>
-          <w:left w:val="none"/>
-          <w:bottom w:val="none"/>
-          <w:right w:val="none"/>
+          <w:left w:val="none" w:color="000000" w:sz="4" w:space="0"/>
+          <w:bottom w:val="none" w:color="000000" w:sz="4" w:space="0"/>
+          <w:right w:val="none" w:color="000000" w:sz="4" w:space="0"/>
         </w:tcBorders>
       </w:tcPr>
     </w:tblStylePr>
   </w:style>
-  <w:style w:type="table" w:styleId="104">
+  <w:style w:type="table" w:styleId="805">
     <w:name w:val="List Table 1 Light"/>
-    <w:basedOn w:val="720"/>
+    <w:basedOn w:val="896"/>
     <w:uiPriority w:val="99"/>
     <w:pPr>
       <w:spacing w:after="0" w:line="240" w:lineRule="auto"/>
@@ -12211,9 +12411,9 @@
       </w:tcPr>
     </w:tblStylePr>
   </w:style>
-  <w:style w:type="table" w:styleId="105">
+  <w:style w:type="table" w:styleId="806">
     <w:name w:val="List Table 1 Light - Accent 1"/>
-    <w:basedOn w:val="720"/>
+    <w:basedOn w:val="896"/>
     <w:uiPriority w:val="99"/>
     <w:pPr>
       <w:spacing w:after="0" w:line="240" w:lineRule="auto"/>
@@ -12274,9 +12474,9 @@
       </w:tcPr>
     </w:tblStylePr>
   </w:style>
-  <w:style w:type="table" w:styleId="106">
+  <w:style w:type="table" w:styleId="807">
     <w:name w:val="List Table 1 Light - Accent 2"/>
-    <w:basedOn w:val="720"/>
+    <w:basedOn w:val="896"/>
     <w:uiPriority w:val="99"/>
     <w:pPr>
       <w:spacing w:after="0" w:line="240" w:lineRule="auto"/>
@@ -12337,9 +12537,9 @@
       </w:tcPr>
     </w:tblStylePr>
   </w:style>
-  <w:style w:type="table" w:styleId="107">
+  <w:style w:type="table" w:styleId="808">
     <w:name w:val="List Table 1 Light - Accent 3"/>
-    <w:basedOn w:val="720"/>
+    <w:basedOn w:val="896"/>
     <w:uiPriority w:val="99"/>
     <w:pPr>
       <w:spacing w:after="0" w:line="240" w:lineRule="auto"/>
@@ -12400,9 +12600,9 @@
       </w:tcPr>
     </w:tblStylePr>
   </w:style>
-  <w:style w:type="table" w:styleId="108">
+  <w:style w:type="table" w:styleId="809">
     <w:name w:val="List Table 1 Light - Accent 4"/>
-    <w:basedOn w:val="720"/>
+    <w:basedOn w:val="896"/>
     <w:uiPriority w:val="99"/>
     <w:pPr>
       <w:spacing w:after="0" w:line="240" w:lineRule="auto"/>
@@ -12463,9 +12663,9 @@
       </w:tcPr>
     </w:tblStylePr>
   </w:style>
-  <w:style w:type="table" w:styleId="109">
+  <w:style w:type="table" w:styleId="810">
     <w:name w:val="List Table 1 Light - Accent 5"/>
-    <w:basedOn w:val="720"/>
+    <w:basedOn w:val="896"/>
     <w:uiPriority w:val="99"/>
     <w:pPr>
       <w:spacing w:after="0" w:line="240" w:lineRule="auto"/>
@@ -12526,9 +12726,9 @@
       </w:tcPr>
     </w:tblStylePr>
   </w:style>
-  <w:style w:type="table" w:styleId="110">
+  <w:style w:type="table" w:styleId="811">
     <w:name w:val="List Table 1 Light - Accent 6"/>
-    <w:basedOn w:val="720"/>
+    <w:basedOn w:val="896"/>
     <w:uiPriority w:val="99"/>
     <w:pPr>
       <w:spacing w:after="0" w:line="240" w:lineRule="auto"/>
@@ -12589,9 +12789,9 @@
       </w:tcPr>
     </w:tblStylePr>
   </w:style>
-  <w:style w:type="table" w:styleId="111">
+  <w:style w:type="table" w:styleId="812">
     <w:name w:val="List Table 2"/>
-    <w:basedOn w:val="720"/>
+    <w:basedOn w:val="896"/>
     <w:uiPriority w:val="99"/>
     <w:pPr>
       <w:spacing w:after="0" w:line="240" w:lineRule="auto"/>
@@ -12675,9 +12875,9 @@
       </w:tcPr>
     </w:tblStylePr>
   </w:style>
-  <w:style w:type="table" w:styleId="112">
+  <w:style w:type="table" w:styleId="813">
     <w:name w:val="List Table 2 - Accent 1"/>
-    <w:basedOn w:val="720"/>
+    <w:basedOn w:val="896"/>
     <w:uiPriority w:val="99"/>
     <w:pPr>
       <w:spacing w:after="0" w:line="240" w:lineRule="auto"/>
@@ -12761,9 +12961,9 @@
       </w:tcPr>
     </w:tblStylePr>
   </w:style>
-  <w:style w:type="table" w:styleId="113">
+  <w:style w:type="table" w:styleId="814">
     <w:name w:val="List Table 2 - Accent 2"/>
-    <w:basedOn w:val="720"/>
+    <w:basedOn w:val="896"/>
     <w:uiPriority w:val="99"/>
     <w:pPr>
       <w:spacing w:after="0" w:line="240" w:lineRule="auto"/>
@@ -12847,9 +13047,9 @@
       </w:tcPr>
     </w:tblStylePr>
   </w:style>
-  <w:style w:type="table" w:styleId="114">
+  <w:style w:type="table" w:styleId="815">
     <w:name w:val="List Table 2 - Accent 3"/>
-    <w:basedOn w:val="720"/>
+    <w:basedOn w:val="896"/>
     <w:uiPriority w:val="99"/>
     <w:pPr>
       <w:spacing w:after="0" w:line="240" w:lineRule="auto"/>
@@ -12933,9 +13133,9 @@
       </w:tcPr>
     </w:tblStylePr>
   </w:style>
-  <w:style w:type="table" w:styleId="115">
+  <w:style w:type="table" w:styleId="816">
     <w:name w:val="List Table 2 - Accent 4"/>
-    <w:basedOn w:val="720"/>
+    <w:basedOn w:val="896"/>
     <w:uiPriority w:val="99"/>
     <w:pPr>
       <w:spacing w:after="0" w:line="240" w:lineRule="auto"/>
@@ -13019,9 +13219,9 @@
       </w:tcPr>
     </w:tblStylePr>
   </w:style>
-  <w:style w:type="table" w:styleId="116">
+  <w:style w:type="table" w:styleId="817">
     <w:name w:val="List Table 2 - Accent 5"/>
-    <w:basedOn w:val="720"/>
+    <w:basedOn w:val="896"/>
     <w:uiPriority w:val="99"/>
     <w:pPr>
       <w:spacing w:after="0" w:line="240" w:lineRule="auto"/>
@@ -13105,9 +13305,9 @@
       </w:tcPr>
     </w:tblStylePr>
   </w:style>
-  <w:style w:type="table" w:styleId="117">
+  <w:style w:type="table" w:styleId="818">
     <w:name w:val="List Table 2 - Accent 6"/>
-    <w:basedOn w:val="720"/>
+    <w:basedOn w:val="896"/>
     <w:uiPriority w:val="99"/>
     <w:pPr>
       <w:spacing w:after="0" w:line="240" w:lineRule="auto"/>
@@ -13191,9 +13391,9 @@
       </w:tcPr>
     </w:tblStylePr>
   </w:style>
-  <w:style w:type="table" w:styleId="118">
+  <w:style w:type="table" w:styleId="819">
     <w:name w:val="List Table 3"/>
-    <w:basedOn w:val="720"/>
+    <w:basedOn w:val="896"/>
     <w:uiPriority w:val="99"/>
     <w:pPr>
       <w:spacing w:after="0" w:line="240" w:lineRule="auto"/>
@@ -13265,9 +13465,9 @@
       </w:rPr>
     </w:tblStylePr>
   </w:style>
-  <w:style w:type="table" w:styleId="119">
+  <w:style w:type="table" w:styleId="820">
     <w:name w:val="List Table 3 - Accent 1"/>
-    <w:basedOn w:val="720"/>
+    <w:basedOn w:val="896"/>
     <w:uiPriority w:val="99"/>
     <w:pPr>
       <w:spacing w:after="0" w:line="240" w:lineRule="auto"/>
@@ -13339,9 +13539,9 @@
       </w:rPr>
     </w:tblStylePr>
   </w:style>
-  <w:style w:type="table" w:styleId="120">
+  <w:style w:type="table" w:styleId="821">
     <w:name w:val="List Table 3 - Accent 2"/>
-    <w:basedOn w:val="720"/>
+    <w:basedOn w:val="896"/>
     <w:uiPriority w:val="99"/>
     <w:pPr>
       <w:spacing w:after="0" w:line="240" w:lineRule="auto"/>
@@ -13413,9 +13613,9 @@
       </w:rPr>
     </w:tblStylePr>
   </w:style>
-  <w:style w:type="table" w:styleId="121">
+  <w:style w:type="table" w:styleId="822">
     <w:name w:val="List Table 3 - Accent 3"/>
-    <w:basedOn w:val="720"/>
+    <w:basedOn w:val="896"/>
     <w:uiPriority w:val="99"/>
     <w:pPr>
       <w:spacing w:after="0" w:line="240" w:lineRule="auto"/>
@@ -13487,9 +13687,9 @@
       </w:rPr>
     </w:tblStylePr>
   </w:style>
-  <w:style w:type="table" w:styleId="122">
+  <w:style w:type="table" w:styleId="823">
     <w:name w:val="List Table 3 - Accent 4"/>
-    <w:basedOn w:val="720"/>
+    <w:basedOn w:val="896"/>
     <w:uiPriority w:val="99"/>
     <w:pPr>
       <w:spacing w:after="0" w:line="240" w:lineRule="auto"/>
@@ -13561,9 +13761,9 @@
       </w:rPr>
     </w:tblStylePr>
   </w:style>
-  <w:style w:type="table" w:styleId="123">
+  <w:style w:type="table" w:styleId="824">
     <w:name w:val="List Table 3 - Accent 5"/>
-    <w:basedOn w:val="720"/>
+    <w:basedOn w:val="896"/>
     <w:uiPriority w:val="99"/>
     <w:pPr>
       <w:spacing w:after="0" w:line="240" w:lineRule="auto"/>
@@ -13635,9 +13835,9 @@
       </w:rPr>
     </w:tblStylePr>
   </w:style>
-  <w:style w:type="table" w:styleId="124">
+  <w:style w:type="table" w:styleId="825">
     <w:name w:val="List Table 3 - Accent 6"/>
-    <w:basedOn w:val="720"/>
+    <w:basedOn w:val="896"/>
     <w:uiPriority w:val="99"/>
     <w:pPr>
       <w:spacing w:after="0" w:line="240" w:lineRule="auto"/>
@@ -13709,9 +13909,9 @@
       </w:rPr>
     </w:tblStylePr>
   </w:style>
-  <w:style w:type="table" w:styleId="125">
+  <w:style w:type="table" w:styleId="826">
     <w:name w:val="List Table 4"/>
-    <w:basedOn w:val="720"/>
+    <w:basedOn w:val="896"/>
     <w:uiPriority w:val="99"/>
     <w:pPr>
       <w:spacing w:after="0" w:line="240" w:lineRule="auto"/>
@@ -13778,9 +13978,9 @@
       </w:rPr>
     </w:tblStylePr>
   </w:style>
-  <w:style w:type="table" w:styleId="126">
+  <w:style w:type="table" w:styleId="827">
     <w:name w:val="List Table 4 - Accent 1"/>
-    <w:basedOn w:val="720"/>
+    <w:basedOn w:val="896"/>
     <w:uiPriority w:val="99"/>
     <w:pPr>
       <w:spacing w:after="0" w:line="240" w:lineRule="auto"/>
@@ -13847,9 +14047,9 @@
       </w:rPr>
     </w:tblStylePr>
   </w:style>
-  <w:style w:type="table" w:styleId="127">
+  <w:style w:type="table" w:styleId="828">
     <w:name w:val="List Table 4 - Accent 2"/>
-    <w:basedOn w:val="720"/>
+    <w:basedOn w:val="896"/>
     <w:uiPriority w:val="99"/>
     <w:pPr>
       <w:spacing w:after="0" w:line="240" w:lineRule="auto"/>
@@ -13916,9 +14116,9 @@
       </w:rPr>
     </w:tblStylePr>
   </w:style>
-  <w:style w:type="table" w:styleId="128">
+  <w:style w:type="table" w:styleId="829">
     <w:name w:val="List Table 4 - Accent 3"/>
-    <w:basedOn w:val="720"/>
+    <w:basedOn w:val="896"/>
     <w:uiPriority w:val="99"/>
     <w:pPr>
       <w:spacing w:after="0" w:line="240" w:lineRule="auto"/>
@@ -13985,9 +14185,9 @@
       </w:rPr>
     </w:tblStylePr>
   </w:style>
-  <w:style w:type="table" w:styleId="129">
+  <w:style w:type="table" w:styleId="830">
     <w:name w:val="List Table 4 - Accent 4"/>
-    <w:basedOn w:val="720"/>
+    <w:basedOn w:val="896"/>
     <w:uiPriority w:val="99"/>
     <w:pPr>
       <w:spacing w:after="0" w:line="240" w:lineRule="auto"/>
@@ -14054,9 +14254,9 @@
       </w:rPr>
     </w:tblStylePr>
   </w:style>
-  <w:style w:type="table" w:styleId="130">
+  <w:style w:type="table" w:styleId="831">
     <w:name w:val="List Table 4 - Accent 5"/>
-    <w:basedOn w:val="720"/>
+    <w:basedOn w:val="896"/>
     <w:uiPriority w:val="99"/>
     <w:pPr>
       <w:spacing w:after="0" w:line="240" w:lineRule="auto"/>
@@ -14123,9 +14323,9 @@
       </w:rPr>
     </w:tblStylePr>
   </w:style>
-  <w:style w:type="table" w:styleId="131">
+  <w:style w:type="table" w:styleId="832">
     <w:name w:val="List Table 4 - Accent 6"/>
-    <w:basedOn w:val="720"/>
+    <w:basedOn w:val="896"/>
     <w:uiPriority w:val="99"/>
     <w:pPr>
       <w:spacing w:after="0" w:line="240" w:lineRule="auto"/>
@@ -14192,9 +14392,9 @@
       </w:rPr>
     </w:tblStylePr>
   </w:style>
-  <w:style w:type="table" w:styleId="132">
+  <w:style w:type="table" w:styleId="833">
     <w:name w:val="List Table 5 Dark"/>
-    <w:basedOn w:val="720"/>
+    <w:basedOn w:val="896"/>
     <w:uiPriority w:val="99"/>
     <w:pPr>
       <w:spacing w:after="0" w:line="240" w:lineRule="auto"/>
@@ -14299,9 +14499,9 @@
       </w:rPr>
     </w:tblStylePr>
   </w:style>
-  <w:style w:type="table" w:styleId="133">
+  <w:style w:type="table" w:styleId="834">
     <w:name w:val="List Table 5 Dark - Accent 1"/>
-    <w:basedOn w:val="720"/>
+    <w:basedOn w:val="896"/>
     <w:uiPriority w:val="99"/>
     <w:pPr>
       <w:spacing w:after="0" w:line="240" w:lineRule="auto"/>
@@ -14406,9 +14606,9 @@
       </w:rPr>
     </w:tblStylePr>
   </w:style>
-  <w:style w:type="table" w:styleId="134">
+  <w:style w:type="table" w:styleId="835">
     <w:name w:val="List Table 5 Dark - Accent 2"/>
-    <w:basedOn w:val="720"/>
+    <w:basedOn w:val="896"/>
     <w:uiPriority w:val="99"/>
     <w:pPr>
       <w:spacing w:after="0" w:line="240" w:lineRule="auto"/>
@@ -14513,9 +14713,9 @@
       </w:rPr>
     </w:tblStylePr>
   </w:style>
-  <w:style w:type="table" w:styleId="135">
+  <w:style w:type="table" w:styleId="836">
     <w:name w:val="List Table 5 Dark - Accent 3"/>
-    <w:basedOn w:val="720"/>
+    <w:basedOn w:val="896"/>
     <w:uiPriority w:val="99"/>
     <w:pPr>
       <w:spacing w:after="0" w:line="240" w:lineRule="auto"/>
@@ -14620,9 +14820,9 @@
       </w:rPr>
     </w:tblStylePr>
   </w:style>
-  <w:style w:type="table" w:styleId="136">
+  <w:style w:type="table" w:styleId="837">
     <w:name w:val="List Table 5 Dark - Accent 4"/>
-    <w:basedOn w:val="720"/>
+    <w:basedOn w:val="896"/>
     <w:uiPriority w:val="99"/>
     <w:pPr>
       <w:spacing w:after="0" w:line="240" w:lineRule="auto"/>
@@ -14727,9 +14927,9 @@
       </w:rPr>
     </w:tblStylePr>
   </w:style>
-  <w:style w:type="table" w:styleId="137">
+  <w:style w:type="table" w:styleId="838">
     <w:name w:val="List Table 5 Dark - Accent 5"/>
-    <w:basedOn w:val="720"/>
+    <w:basedOn w:val="896"/>
     <w:uiPriority w:val="99"/>
     <w:pPr>
       <w:spacing w:after="0" w:line="240" w:lineRule="auto"/>
@@ -14834,9 +15034,9 @@
       </w:rPr>
     </w:tblStylePr>
   </w:style>
-  <w:style w:type="table" w:styleId="138">
+  <w:style w:type="table" w:styleId="839">
     <w:name w:val="List Table 5 Dark - Accent 6"/>
-    <w:basedOn w:val="720"/>
+    <w:basedOn w:val="896"/>
     <w:uiPriority w:val="99"/>
     <w:pPr>
       <w:spacing w:after="0" w:line="240" w:lineRule="auto"/>
@@ -14941,9 +15141,9 @@
       </w:rPr>
     </w:tblStylePr>
   </w:style>
-  <w:style w:type="table" w:styleId="139">
+  <w:style w:type="table" w:styleId="840">
     <w:name w:val="List Table 6 Colorful"/>
-    <w:basedOn w:val="720"/>
+    <w:basedOn w:val="896"/>
     <w:uiPriority w:val="99"/>
     <w:pPr>
       <w:spacing w:after="0" w:line="240" w:lineRule="auto"/>
@@ -15014,9 +15214,9 @@
       </w:tcPr>
     </w:tblStylePr>
   </w:style>
-  <w:style w:type="table" w:styleId="140">
+  <w:style w:type="table" w:styleId="841">
     <w:name w:val="List Table 6 Colorful - Accent 1"/>
-    <w:basedOn w:val="720"/>
+    <w:basedOn w:val="896"/>
     <w:uiPriority w:val="99"/>
     <w:pPr>
       <w:spacing w:after="0" w:line="240" w:lineRule="auto"/>
@@ -15087,9 +15287,9 @@
       </w:tcPr>
     </w:tblStylePr>
   </w:style>
-  <w:style w:type="table" w:styleId="141">
+  <w:style w:type="table" w:styleId="842">
     <w:name w:val="List Table 6 Colorful - Accent 2"/>
-    <w:basedOn w:val="720"/>
+    <w:basedOn w:val="896"/>
     <w:uiPriority w:val="99"/>
     <w:pPr>
       <w:spacing w:after="0" w:line="240" w:lineRule="auto"/>
@@ -15160,9 +15360,9 @@
       </w:tcPr>
     </w:tblStylePr>
   </w:style>
-  <w:style w:type="table" w:styleId="142">
+  <w:style w:type="table" w:styleId="843">
     <w:name w:val="List Table 6 Colorful - Accent 3"/>
-    <w:basedOn w:val="720"/>
+    <w:basedOn w:val="896"/>
     <w:uiPriority w:val="99"/>
     <w:pPr>
       <w:spacing w:after="0" w:line="240" w:lineRule="auto"/>
@@ -15233,9 +15433,9 @@
       </w:tcPr>
     </w:tblStylePr>
   </w:style>
-  <w:style w:type="table" w:styleId="143">
+  <w:style w:type="table" w:styleId="844">
     <w:name w:val="List Table 6 Colorful - Accent 4"/>
-    <w:basedOn w:val="720"/>
+    <w:basedOn w:val="896"/>
     <w:uiPriority w:val="99"/>
     <w:pPr>
       <w:spacing w:after="0" w:line="240" w:lineRule="auto"/>
@@ -15306,9 +15506,9 @@
       </w:tcPr>
     </w:tblStylePr>
   </w:style>
-  <w:style w:type="table" w:styleId="144">
+  <w:style w:type="table" w:styleId="845">
     <w:name w:val="List Table 6 Colorful - Accent 5"/>
-    <w:basedOn w:val="720"/>
+    <w:basedOn w:val="896"/>
     <w:uiPriority w:val="99"/>
     <w:pPr>
       <w:spacing w:after="0" w:line="240" w:lineRule="auto"/>
@@ -15379,9 +15579,9 @@
       </w:tcPr>
     </w:tblStylePr>
   </w:style>
-  <w:style w:type="table" w:styleId="145">
+  <w:style w:type="table" w:styleId="846">
     <w:name w:val="List Table 6 Colorful - Accent 6"/>
-    <w:basedOn w:val="720"/>
+    <w:basedOn w:val="896"/>
     <w:uiPriority w:val="99"/>
     <w:pPr>
       <w:spacing w:after="0" w:line="240" w:lineRule="auto"/>
@@ -15452,9 +15652,9 @@
       </w:tcPr>
     </w:tblStylePr>
   </w:style>
-  <w:style w:type="table" w:styleId="146">
+  <w:style w:type="table" w:styleId="847">
     <w:name w:val="List Table 7 Colorful"/>
-    <w:basedOn w:val="720"/>
+    <w:basedOn w:val="896"/>
     <w:uiPriority w:val="99"/>
     <w:pPr>
       <w:spacing w:after="0" w:line="240" w:lineRule="auto"/>
@@ -15500,11 +15700,11 @@
         <w:jc w:val="right"/>
       </w:pPr>
       <w:tcPr>
-        <w:shd w:color="ffffff"/>
-        <w:tcBorders>
-          <w:top w:val="none"/>
-          <w:left w:val="none"/>
-          <w:bottom w:val="none"/>
+        <w:shd w:val="clear" w:color="ffffff"/>
+        <w:tcBorders>
+          <w:top w:val="none" w:color="000000" w:sz="4" w:space="0"/>
+          <w:left w:val="none" w:color="000000" w:sz="4" w:space="0"/>
+          <w:bottom w:val="none" w:color="000000" w:sz="4" w:space="0"/>
           <w:right w:val="single" w:color="000000" w:themeColor="text1" w:themeTint="80" w:sz="4" w:space="0"/>
         </w:tcBorders>
       </w:tcPr>
@@ -15519,10 +15719,10 @@
       <w:tcPr>
         <w:shd w:val="clear" w:color="ffffff" w:themeColor="light1" w:fill="ffffff" w:themeFill="light1"/>
         <w:tcBorders>
-          <w:top w:val="none"/>
-          <w:left w:val="none"/>
+          <w:top w:val="none" w:color="000000" w:sz="4" w:space="0"/>
+          <w:left w:val="none" w:color="000000" w:sz="4" w:space="0"/>
           <w:bottom w:val="single" w:color="000000" w:themeColor="text1" w:themeTint="80" w:sz="4" w:space="0"/>
-          <w:right w:val="none"/>
+          <w:right w:val="none" w:color="000000" w:sz="4" w:space="0"/>
         </w:tcBorders>
       </w:tcPr>
     </w:tblStylePr>
@@ -15534,12 +15734,12 @@
         <w:sz w:val="22"/>
       </w:rPr>
       <w:tcPr>
-        <w:shd w:color="ffffff"/>
-        <w:tcBorders>
-          <w:top w:val="none"/>
+        <w:shd w:val="clear" w:color="ffffff"/>
+        <w:tcBorders>
+          <w:top w:val="none" w:color="000000" w:sz="4" w:space="0"/>
           <w:left w:val="single" w:color="000000" w:themeColor="text1" w:themeTint="80" w:sz="4" w:space="0"/>
-          <w:bottom w:val="none"/>
-          <w:right w:val="none"/>
+          <w:bottom w:val="none" w:color="000000" w:sz="4" w:space="0"/>
+          <w:right w:val="none" w:color="000000" w:sz="4" w:space="0"/>
         </w:tcBorders>
       </w:tcPr>
     </w:tblStylePr>
@@ -15554,9 +15754,9 @@
         <w:shd w:val="clear" w:color="ffffff" w:themeColor="light1" w:fill="ffffff" w:themeFill="light1"/>
         <w:tcBorders>
           <w:top w:val="single" w:color="000000" w:themeColor="text1" w:themeTint="80" w:sz="4" w:space="0"/>
-          <w:left w:val="none"/>
-          <w:bottom w:val="none"/>
-          <w:right w:val="none"/>
+          <w:left w:val="none" w:color="000000" w:sz="4" w:space="0"/>
+          <w:bottom w:val="none" w:color="000000" w:sz="4" w:space="0"/>
+          <w:right w:val="none" w:color="000000" w:sz="4" w:space="0"/>
         </w:tcBorders>
       </w:tcPr>
     </w:tblStylePr>
@@ -15568,9 +15768,9 @@
       </w:rPr>
     </w:tblStylePr>
   </w:style>
-  <w:style w:type="table" w:styleId="147">
+  <w:style w:type="table" w:styleId="848">
     <w:name w:val="List Table 7 Colorful - Accent 1"/>
-    <w:basedOn w:val="720"/>
+    <w:basedOn w:val="896"/>
     <w:uiPriority w:val="99"/>
     <w:pPr>
       <w:spacing w:after="0" w:line="240" w:lineRule="auto"/>
@@ -15616,11 +15816,11 @@
         <w:jc w:val="right"/>
       </w:pPr>
       <w:tcPr>
-        <w:shd w:color="ffffff"/>
-        <w:tcBorders>
-          <w:top w:val="none"/>
-          <w:left w:val="none"/>
-          <w:bottom w:val="none"/>
+        <w:shd w:val="clear" w:color="ffffff"/>
+        <w:tcBorders>
+          <w:top w:val="none" w:color="000000" w:sz="4" w:space="0"/>
+          <w:left w:val="none" w:color="000000" w:sz="4" w:space="0"/>
+          <w:bottom w:val="none" w:color="000000" w:sz="4" w:space="0"/>
           <w:right w:val="single" w:color="000000" w:themeColor="accent1" w:sz="4" w:space="0"/>
         </w:tcBorders>
       </w:tcPr>
@@ -15635,10 +15835,10 @@
       <w:tcPr>
         <w:shd w:val="clear" w:color="ffffff" w:themeColor="light1" w:fill="ffffff" w:themeFill="light1"/>
         <w:tcBorders>
-          <w:top w:val="none"/>
-          <w:left w:val="none"/>
+          <w:top w:val="none" w:color="000000" w:sz="4" w:space="0"/>
+          <w:left w:val="none" w:color="000000" w:sz="4" w:space="0"/>
           <w:bottom w:val="single" w:color="000000" w:themeColor="accent1" w:sz="4" w:space="0"/>
-          <w:right w:val="none"/>
+          <w:right w:val="none" w:color="000000" w:sz="4" w:space="0"/>
         </w:tcBorders>
       </w:tcPr>
     </w:tblStylePr>
@@ -15650,12 +15850,12 @@
         <w:sz w:val="22"/>
       </w:rPr>
       <w:tcPr>
-        <w:shd w:color="ffffff"/>
-        <w:tcBorders>
-          <w:top w:val="none"/>
+        <w:shd w:val="clear" w:color="ffffff"/>
+        <w:tcBorders>
+          <w:top w:val="none" w:color="000000" w:sz="4" w:space="0"/>
           <w:left w:val="single" w:color="000000" w:themeColor="accent1" w:sz="4" w:space="0"/>
-          <w:bottom w:val="none"/>
-          <w:right w:val="none"/>
+          <w:bottom w:val="none" w:color="000000" w:sz="4" w:space="0"/>
+          <w:right w:val="none" w:color="000000" w:sz="4" w:space="0"/>
         </w:tcBorders>
       </w:tcPr>
     </w:tblStylePr>
@@ -15670,9 +15870,9 @@
         <w:shd w:val="clear" w:color="ffffff" w:themeColor="light1" w:fill="ffffff" w:themeFill="light1"/>
         <w:tcBorders>
           <w:top w:val="single" w:color="000000" w:themeColor="accent1" w:sz="4" w:space="0"/>
-          <w:left w:val="none"/>
-          <w:bottom w:val="none"/>
-          <w:right w:val="none"/>
+          <w:left w:val="none" w:color="000000" w:sz="4" w:space="0"/>
+          <w:bottom w:val="none" w:color="000000" w:sz="4" w:space="0"/>
+          <w:right w:val="none" w:color="000000" w:sz="4" w:space="0"/>
         </w:tcBorders>
       </w:tcPr>
     </w:tblStylePr>
@@ -15684,9 +15884,9 @@
       </w:rPr>
     </w:tblStylePr>
   </w:style>
-  <w:style w:type="table" w:styleId="148">
+  <w:style w:type="table" w:styleId="849">
     <w:name w:val="List Table 7 Colorful - Accent 2"/>
-    <w:basedOn w:val="720"/>
+    <w:basedOn w:val="896"/>
     <w:uiPriority w:val="99"/>
     <w:pPr>
       <w:spacing w:after="0" w:line="240" w:lineRule="auto"/>
@@ -15732,11 +15932,11 @@
         <w:jc w:val="right"/>
       </w:pPr>
       <w:tcPr>
-        <w:shd w:color="ffffff"/>
-        <w:tcBorders>
-          <w:top w:val="none"/>
-          <w:left w:val="none"/>
-          <w:bottom w:val="none"/>
+        <w:shd w:val="clear" w:color="ffffff"/>
+        <w:tcBorders>
+          <w:top w:val="none" w:color="000000" w:sz="4" w:space="0"/>
+          <w:left w:val="none" w:color="000000" w:sz="4" w:space="0"/>
+          <w:bottom w:val="none" w:color="000000" w:sz="4" w:space="0"/>
           <w:right w:val="single" w:color="000000" w:themeColor="accent2" w:themeTint="97" w:sz="4" w:space="0"/>
         </w:tcBorders>
       </w:tcPr>
@@ -15751,10 +15951,10 @@
       <w:tcPr>
         <w:shd w:val="clear" w:color="ffffff" w:themeColor="light1" w:fill="ffffff" w:themeFill="light1"/>
         <w:tcBorders>
-          <w:top w:val="none"/>
-          <w:left w:val="none"/>
+          <w:top w:val="none" w:color="000000" w:sz="4" w:space="0"/>
+          <w:left w:val="none" w:color="000000" w:sz="4" w:space="0"/>
           <w:bottom w:val="single" w:color="000000" w:themeColor="accent2" w:themeTint="97" w:sz="4" w:space="0"/>
-          <w:right w:val="none"/>
+          <w:right w:val="none" w:color="000000" w:sz="4" w:space="0"/>
         </w:tcBorders>
       </w:tcPr>
     </w:tblStylePr>
@@ -15766,12 +15966,12 @@
         <w:sz w:val="22"/>
       </w:rPr>
       <w:tcPr>
-        <w:shd w:color="ffffff"/>
-        <w:tcBorders>
-          <w:top w:val="none"/>
+        <w:shd w:val="clear" w:color="ffffff"/>
+        <w:tcBorders>
+          <w:top w:val="none" w:color="000000" w:sz="4" w:space="0"/>
           <w:left w:val="single" w:color="000000" w:themeColor="accent2" w:themeTint="97" w:sz="4" w:space="0"/>
-          <w:bottom w:val="none"/>
-          <w:right w:val="none"/>
+          <w:bottom w:val="none" w:color="000000" w:sz="4" w:space="0"/>
+          <w:right w:val="none" w:color="000000" w:sz="4" w:space="0"/>
         </w:tcBorders>
       </w:tcPr>
     </w:tblStylePr>
@@ -15786,9 +15986,9 @@
         <w:shd w:val="clear" w:color="ffffff" w:themeColor="light1" w:fill="ffffff" w:themeFill="light1"/>
         <w:tcBorders>
           <w:top w:val="single" w:color="000000" w:themeColor="accent2" w:themeTint="97" w:sz="4" w:space="0"/>
-          <w:left w:val="none"/>
-          <w:bottom w:val="none"/>
-          <w:right w:val="none"/>
+          <w:left w:val="none" w:color="000000" w:sz="4" w:space="0"/>
+          <w:bottom w:val="none" w:color="000000" w:sz="4" w:space="0"/>
+          <w:right w:val="none" w:color="000000" w:sz="4" w:space="0"/>
         </w:tcBorders>
       </w:tcPr>
     </w:tblStylePr>
@@ -15800,9 +16000,9 @@
       </w:rPr>
     </w:tblStylePr>
   </w:style>
-  <w:style w:type="table" w:styleId="149">
+  <w:style w:type="table" w:styleId="850">
     <w:name w:val="List Table 7 Colorful - Accent 3"/>
-    <w:basedOn w:val="720"/>
+    <w:basedOn w:val="896"/>
     <w:uiPriority w:val="99"/>
     <w:pPr>
       <w:spacing w:after="0" w:line="240" w:lineRule="auto"/>
@@ -15848,11 +16048,11 @@
         <w:jc w:val="right"/>
       </w:pPr>
       <w:tcPr>
-        <w:shd w:color="ffffff"/>
-        <w:tcBorders>
-          <w:top w:val="none"/>
-          <w:left w:val="none"/>
-          <w:bottom w:val="none"/>
+        <w:shd w:val="clear" w:color="ffffff"/>
+        <w:tcBorders>
+          <w:top w:val="none" w:color="000000" w:sz="4" w:space="0"/>
+          <w:left w:val="none" w:color="000000" w:sz="4" w:space="0"/>
+          <w:bottom w:val="none" w:color="000000" w:sz="4" w:space="0"/>
           <w:right w:val="single" w:color="000000" w:themeColor="accent3" w:themeTint="98" w:sz="4" w:space="0"/>
         </w:tcBorders>
       </w:tcPr>
@@ -15867,10 +16067,10 @@
       <w:tcPr>
         <w:shd w:val="clear" w:color="ffffff" w:themeColor="light1" w:fill="ffffff" w:themeFill="light1"/>
         <w:tcBorders>
-          <w:top w:val="none"/>
-          <w:left w:val="none"/>
+          <w:top w:val="none" w:color="000000" w:sz="4" w:space="0"/>
+          <w:left w:val="none" w:color="000000" w:sz="4" w:space="0"/>
           <w:bottom w:val="single" w:color="000000" w:themeColor="accent3" w:themeTint="98" w:sz="4" w:space="0"/>
-          <w:right w:val="none"/>
+          <w:right w:val="none" w:color="000000" w:sz="4" w:space="0"/>
         </w:tcBorders>
       </w:tcPr>
     </w:tblStylePr>
@@ -15882,12 +16082,12 @@
         <w:sz w:val="22"/>
       </w:rPr>
       <w:tcPr>
-        <w:shd w:color="ffffff"/>
-        <w:tcBorders>
-          <w:top w:val="none"/>
+        <w:shd w:val="clear" w:color="ffffff"/>
+        <w:tcBorders>
+          <w:top w:val="none" w:color="000000" w:sz="4" w:space="0"/>
           <w:left w:val="single" w:color="000000" w:themeColor="accent3" w:themeTint="98" w:sz="4" w:space="0"/>
-          <w:bottom w:val="none"/>
-          <w:right w:val="none"/>
+          <w:bottom w:val="none" w:color="000000" w:sz="4" w:space="0"/>
+          <w:right w:val="none" w:color="000000" w:sz="4" w:space="0"/>
         </w:tcBorders>
       </w:tcPr>
     </w:tblStylePr>
@@ -15902,9 +16102,9 @@
         <w:shd w:val="clear" w:color="ffffff" w:themeColor="light1" w:fill="ffffff" w:themeFill="light1"/>
         <w:tcBorders>
           <w:top w:val="single" w:color="000000" w:themeColor="accent3" w:themeTint="98" w:sz="4" w:space="0"/>
-          <w:left w:val="none"/>
-          <w:bottom w:val="none"/>
-          <w:right w:val="none"/>
+          <w:left w:val="none" w:color="000000" w:sz="4" w:space="0"/>
+          <w:bottom w:val="none" w:color="000000" w:sz="4" w:space="0"/>
+          <w:right w:val="none" w:color="000000" w:sz="4" w:space="0"/>
         </w:tcBorders>
       </w:tcPr>
     </w:tblStylePr>
@@ -15916,9 +16116,9 @@
       </w:rPr>
     </w:tblStylePr>
   </w:style>
-  <w:style w:type="table" w:styleId="150">
+  <w:style w:type="table" w:styleId="851">
     <w:name w:val="List Table 7 Colorful - Accent 4"/>
-    <w:basedOn w:val="720"/>
+    <w:basedOn w:val="896"/>
     <w:uiPriority w:val="99"/>
     <w:pPr>
       <w:spacing w:after="0" w:line="240" w:lineRule="auto"/>
@@ -15964,11 +16164,11 @@
         <w:jc w:val="right"/>
       </w:pPr>
       <w:tcPr>
-        <w:shd w:color="ffffff"/>
-        <w:tcBorders>
-          <w:top w:val="none"/>
-          <w:left w:val="none"/>
-          <w:bottom w:val="none"/>
+        <w:shd w:val="clear" w:color="ffffff"/>
+        <w:tcBorders>
+          <w:top w:val="none" w:color="000000" w:sz="4" w:space="0"/>
+          <w:left w:val="none" w:color="000000" w:sz="4" w:space="0"/>
+          <w:bottom w:val="none" w:color="000000" w:sz="4" w:space="0"/>
           <w:right w:val="single" w:color="000000" w:themeColor="accent4" w:themeTint="9A" w:sz="4" w:space="0"/>
         </w:tcBorders>
       </w:tcPr>
@@ -15983,10 +16183,10 @@
       <w:tcPr>
         <w:shd w:val="clear" w:color="ffffff" w:themeColor="light1" w:fill="ffffff" w:themeFill="light1"/>
         <w:tcBorders>
-          <w:top w:val="none"/>
-          <w:left w:val="none"/>
+          <w:top w:val="none" w:color="000000" w:sz="4" w:space="0"/>
+          <w:left w:val="none" w:color="000000" w:sz="4" w:space="0"/>
           <w:bottom w:val="single" w:color="000000" w:themeColor="accent4" w:themeTint="9A" w:sz="4" w:space="0"/>
-          <w:right w:val="none"/>
+          <w:right w:val="none" w:color="000000" w:sz="4" w:space="0"/>
         </w:tcBorders>
       </w:tcPr>
     </w:tblStylePr>
@@ -15998,12 +16198,12 @@
         <w:sz w:val="22"/>
       </w:rPr>
       <w:tcPr>
-        <w:shd w:color="ffffff"/>
-        <w:tcBorders>
-          <w:top w:val="none"/>
+        <w:shd w:val="clear" w:color="ffffff"/>
+        <w:tcBorders>
+          <w:top w:val="none" w:color="000000" w:sz="4" w:space="0"/>
           <w:left w:val="single" w:color="000000" w:themeColor="accent4" w:themeTint="9A" w:sz="4" w:space="0"/>
-          <w:bottom w:val="none"/>
-          <w:right w:val="none"/>
+          <w:bottom w:val="none" w:color="000000" w:sz="4" w:space="0"/>
+          <w:right w:val="none" w:color="000000" w:sz="4" w:space="0"/>
         </w:tcBorders>
       </w:tcPr>
     </w:tblStylePr>
@@ -16018,9 +16218,9 @@
         <w:shd w:val="clear" w:color="ffffff" w:themeColor="light1" w:fill="ffffff" w:themeFill="light1"/>
         <w:tcBorders>
           <w:top w:val="single" w:color="000000" w:themeColor="accent4" w:themeTint="9A" w:sz="4" w:space="0"/>
-          <w:left w:val="none"/>
-          <w:bottom w:val="none"/>
-          <w:right w:val="none"/>
+          <w:left w:val="none" w:color="000000" w:sz="4" w:space="0"/>
+          <w:bottom w:val="none" w:color="000000" w:sz="4" w:space="0"/>
+          <w:right w:val="none" w:color="000000" w:sz="4" w:space="0"/>
         </w:tcBorders>
       </w:tcPr>
     </w:tblStylePr>
@@ -16032,9 +16232,9 @@
       </w:rPr>
     </w:tblStylePr>
   </w:style>
-  <w:style w:type="table" w:styleId="151">
+  <w:style w:type="table" w:styleId="852">
     <w:name w:val="List Table 7 Colorful - Accent 5"/>
-    <w:basedOn w:val="720"/>
+    <w:basedOn w:val="896"/>
     <w:uiPriority w:val="99"/>
     <w:pPr>
       <w:spacing w:after="0" w:line="240" w:lineRule="auto"/>
@@ -16080,11 +16280,11 @@
         <w:jc w:val="right"/>
       </w:pPr>
       <w:tcPr>
-        <w:shd w:color="ffffff"/>
-        <w:tcBorders>
-          <w:top w:val="none"/>
-          <w:left w:val="none"/>
-          <w:bottom w:val="none"/>
+        <w:shd w:val="clear" w:color="ffffff"/>
+        <w:tcBorders>
+          <w:top w:val="none" w:color="000000" w:sz="4" w:space="0"/>
+          <w:left w:val="none" w:color="000000" w:sz="4" w:space="0"/>
+          <w:bottom w:val="none" w:color="000000" w:sz="4" w:space="0"/>
           <w:right w:val="single" w:color="000000" w:themeColor="accent5" w:themeTint="9A" w:sz="4" w:space="0"/>
         </w:tcBorders>
       </w:tcPr>
@@ -16099,10 +16299,10 @@
       <w:tcPr>
         <w:shd w:val="clear" w:color="ffffff" w:themeColor="light1" w:fill="ffffff" w:themeFill="light1"/>
         <w:tcBorders>
-          <w:top w:val="none"/>
-          <w:left w:val="none"/>
+          <w:top w:val="none" w:color="000000" w:sz="4" w:space="0"/>
+          <w:left w:val="none" w:color="000000" w:sz="4" w:space="0"/>
           <w:bottom w:val="single" w:color="000000" w:themeColor="accent5" w:themeTint="9A" w:sz="4" w:space="0"/>
-          <w:right w:val="none"/>
+          <w:right w:val="none" w:color="000000" w:sz="4" w:space="0"/>
         </w:tcBorders>
       </w:tcPr>
     </w:tblStylePr>
@@ -16114,12 +16314,12 @@
         <w:sz w:val="22"/>
       </w:rPr>
       <w:tcPr>
-        <w:shd w:color="ffffff"/>
-        <w:tcBorders>
-          <w:top w:val="none"/>
+        <w:shd w:val="clear" w:color="ffffff"/>
+        <w:tcBorders>
+          <w:top w:val="none" w:color="000000" w:sz="4" w:space="0"/>
           <w:left w:val="single" w:color="000000" w:themeColor="accent5" w:themeTint="9A" w:sz="4" w:space="0"/>
-          <w:bottom w:val="none"/>
-          <w:right w:val="none"/>
+          <w:bottom w:val="none" w:color="000000" w:sz="4" w:space="0"/>
+          <w:right w:val="none" w:color="000000" w:sz="4" w:space="0"/>
         </w:tcBorders>
       </w:tcPr>
     </w:tblStylePr>
@@ -16134,9 +16334,9 @@
         <w:shd w:val="clear" w:color="ffffff" w:themeColor="light1" w:fill="ffffff" w:themeFill="light1"/>
         <w:tcBorders>
           <w:top w:val="single" w:color="000000" w:themeColor="accent5" w:themeTint="9A" w:sz="4" w:space="0"/>
-          <w:left w:val="none"/>
-          <w:bottom w:val="none"/>
-          <w:right w:val="none"/>
+          <w:left w:val="none" w:color="000000" w:sz="4" w:space="0"/>
+          <w:bottom w:val="none" w:color="000000" w:sz="4" w:space="0"/>
+          <w:right w:val="none" w:color="000000" w:sz="4" w:space="0"/>
         </w:tcBorders>
       </w:tcPr>
     </w:tblStylePr>
@@ -16148,9 +16348,9 @@
       </w:rPr>
     </w:tblStylePr>
   </w:style>
-  <w:style w:type="table" w:styleId="152">
+  <w:style w:type="table" w:styleId="853">
     <w:name w:val="List Table 7 Colorful - Accent 6"/>
-    <w:basedOn w:val="720"/>
+    <w:basedOn w:val="896"/>
     <w:uiPriority w:val="99"/>
     <w:pPr>
       <w:spacing w:after="0" w:line="240" w:lineRule="auto"/>
@@ -16196,11 +16396,11 @@
         <w:jc w:val="right"/>
       </w:pPr>
       <w:tcPr>
-        <w:shd w:color="ffffff"/>
-        <w:tcBorders>
-          <w:top w:val="none"/>
-          <w:left w:val="none"/>
-          <w:bottom w:val="none"/>
+        <w:shd w:val="clear" w:color="ffffff"/>
+        <w:tcBorders>
+          <w:top w:val="none" w:color="000000" w:sz="4" w:space="0"/>
+          <w:left w:val="none" w:color="000000" w:sz="4" w:space="0"/>
+          <w:bottom w:val="none" w:color="000000" w:sz="4" w:space="0"/>
           <w:right w:val="single" w:color="000000" w:themeColor="accent6" w:themeTint="98" w:sz="4" w:space="0"/>
         </w:tcBorders>
       </w:tcPr>
@@ -16215,10 +16415,10 @@
       <w:tcPr>
         <w:shd w:val="clear" w:color="ffffff" w:themeColor="light1" w:fill="ffffff" w:themeFill="light1"/>
         <w:tcBorders>
-          <w:top w:val="none"/>
-          <w:left w:val="none"/>
+          <w:top w:val="none" w:color="000000" w:sz="4" w:space="0"/>
+          <w:left w:val="none" w:color="000000" w:sz="4" w:space="0"/>
           <w:bottom w:val="single" w:color="000000" w:themeColor="accent6" w:themeTint="98" w:sz="4" w:space="0"/>
-          <w:right w:val="none"/>
+          <w:right w:val="none" w:color="000000" w:sz="4" w:space="0"/>
         </w:tcBorders>
       </w:tcPr>
     </w:tblStylePr>
@@ -16230,12 +16430,12 @@
         <w:sz w:val="22"/>
       </w:rPr>
       <w:tcPr>
-        <w:shd w:color="ffffff"/>
-        <w:tcBorders>
-          <w:top w:val="none"/>
+        <w:shd w:val="clear" w:color="ffffff"/>
+        <w:tcBorders>
+          <w:top w:val="none" w:color="000000" w:sz="4" w:space="0"/>
           <w:left w:val="single" w:color="000000" w:themeColor="accent6" w:themeTint="98" w:sz="4" w:space="0"/>
-          <w:bottom w:val="none"/>
-          <w:right w:val="none"/>
+          <w:bottom w:val="none" w:color="000000" w:sz="4" w:space="0"/>
+          <w:right w:val="none" w:color="000000" w:sz="4" w:space="0"/>
         </w:tcBorders>
       </w:tcPr>
     </w:tblStylePr>
@@ -16250,9 +16450,9 @@
         <w:shd w:val="clear" w:color="ffffff" w:themeColor="light1" w:fill="ffffff" w:themeFill="light1"/>
         <w:tcBorders>
           <w:top w:val="single" w:color="000000" w:themeColor="accent6" w:themeTint="98" w:sz="4" w:space="0"/>
-          <w:left w:val="none"/>
-          <w:bottom w:val="none"/>
-          <w:right w:val="none"/>
+          <w:left w:val="none" w:color="000000" w:sz="4" w:space="0"/>
+          <w:bottom w:val="none" w:color="000000" w:sz="4" w:space="0"/>
+          <w:right w:val="none" w:color="000000" w:sz="4" w:space="0"/>
         </w:tcBorders>
       </w:tcPr>
     </w:tblStylePr>
@@ -16264,9 +16464,9 @@
       </w:rPr>
     </w:tblStylePr>
   </w:style>
-  <w:style w:type="table" w:styleId="153">
+  <w:style w:type="table" w:styleId="854">
     <w:name w:val="Lined - Accent"/>
-    <w:basedOn w:val="720"/>
+    <w:basedOn w:val="896"/>
     <w:uiPriority w:val="99"/>
     <w:pPr>
       <w:spacing w:after="0" w:line="240" w:lineRule="auto"/>
@@ -16354,9 +16554,9 @@
       </w:tcPr>
     </w:tblStylePr>
   </w:style>
-  <w:style w:type="table" w:styleId="154">
+  <w:style w:type="table" w:styleId="855">
     <w:name w:val="Lined - Accent 1"/>
-    <w:basedOn w:val="720"/>
+    <w:basedOn w:val="896"/>
     <w:uiPriority w:val="99"/>
     <w:pPr>
       <w:spacing w:after="0" w:line="240" w:lineRule="auto"/>
@@ -16444,9 +16644,9 @@
       </w:tcPr>
     </w:tblStylePr>
   </w:style>
-  <w:style w:type="table" w:styleId="155">
+  <w:style w:type="table" w:styleId="856">
     <w:name w:val="Lined - Accent 2"/>
-    <w:basedOn w:val="720"/>
+    <w:basedOn w:val="896"/>
     <w:uiPriority w:val="99"/>
     <w:pPr>
       <w:spacing w:after="0" w:line="240" w:lineRule="auto"/>
@@ -16534,9 +16734,9 @@
       </w:tcPr>
     </w:tblStylePr>
   </w:style>
-  <w:style w:type="table" w:styleId="156">
+  <w:style w:type="table" w:styleId="857">
     <w:name w:val="Lined - Accent 3"/>
-    <w:basedOn w:val="720"/>
+    <w:basedOn w:val="896"/>
     <w:uiPriority w:val="99"/>
     <w:pPr>
       <w:spacing w:after="0" w:line="240" w:lineRule="auto"/>
@@ -16624,9 +16824,9 @@
       </w:tcPr>
     </w:tblStylePr>
   </w:style>
-  <w:style w:type="table" w:styleId="157">
+  <w:style w:type="table" w:styleId="858">
     <w:name w:val="Lined - Accent 4"/>
-    <w:basedOn w:val="720"/>
+    <w:basedOn w:val="896"/>
     <w:uiPriority w:val="99"/>
     <w:pPr>
       <w:spacing w:after="0" w:line="240" w:lineRule="auto"/>
@@ -16714,9 +16914,9 @@
       </w:tcPr>
     </w:tblStylePr>
   </w:style>
-  <w:style w:type="table" w:styleId="158">
+  <w:style w:type="table" w:styleId="859">
     <w:name w:val="Lined - Accent 5"/>
-    <w:basedOn w:val="720"/>
+    <w:basedOn w:val="896"/>
     <w:uiPriority w:val="99"/>
     <w:pPr>
       <w:spacing w:after="0" w:line="240" w:lineRule="auto"/>
@@ -16804,9 +17004,9 @@
       </w:tcPr>
     </w:tblStylePr>
   </w:style>
-  <w:style w:type="table" w:styleId="159">
+  <w:style w:type="table" w:styleId="860">
     <w:name w:val="Lined - Accent 6"/>
-    <w:basedOn w:val="720"/>
+    <w:basedOn w:val="896"/>
     <w:uiPriority w:val="99"/>
     <w:pPr>
       <w:spacing w:after="0" w:line="240" w:lineRule="auto"/>
@@ -16894,9 +17094,9 @@
       </w:tcPr>
     </w:tblStylePr>
   </w:style>
-  <w:style w:type="table" w:styleId="160">
+  <w:style w:type="table" w:styleId="861">
     <w:name w:val="Bordered &amp; Lined - Accent"/>
-    <w:basedOn w:val="720"/>
+    <w:basedOn w:val="896"/>
     <w:uiPriority w:val="99"/>
     <w:pPr>
       <w:spacing w:after="0" w:line="240" w:lineRule="auto"/>
@@ -16992,9 +17192,9 @@
       </w:tcPr>
     </w:tblStylePr>
   </w:style>
-  <w:style w:type="table" w:styleId="161">
+  <w:style w:type="table" w:styleId="862">
     <w:name w:val="Bordered &amp; Lined - Accent 1"/>
-    <w:basedOn w:val="720"/>
+    <w:basedOn w:val="896"/>
     <w:uiPriority w:val="99"/>
     <w:pPr>
       <w:spacing w:after="0" w:line="240" w:lineRule="auto"/>
@@ -17090,9 +17290,9 @@
       </w:tcPr>
     </w:tblStylePr>
   </w:style>
-  <w:style w:type="table" w:styleId="162">
+  <w:style w:type="table" w:styleId="863">
     <w:name w:val="Bordered &amp; Lined - Accent 2"/>
-    <w:basedOn w:val="720"/>
+    <w:basedOn w:val="896"/>
     <w:uiPriority w:val="99"/>
     <w:pPr>
       <w:spacing w:after="0" w:line="240" w:lineRule="auto"/>
@@ -17188,9 +17388,9 @@
       </w:tcPr>
     </w:tblStylePr>
   </w:style>
-  <w:style w:type="table" w:styleId="163">
+  <w:style w:type="table" w:styleId="864">
     <w:name w:val="Bordered &amp; Lined - Accent 3"/>
-    <w:basedOn w:val="720"/>
+    <w:basedOn w:val="896"/>
     <w:uiPriority w:val="99"/>
     <w:pPr>
       <w:spacing w:after="0" w:line="240" w:lineRule="auto"/>
@@ -17286,9 +17486,9 @@
       </w:tcPr>
     </w:tblStylePr>
   </w:style>
-  <w:style w:type="table" w:styleId="164">
+  <w:style w:type="table" w:styleId="865">
     <w:name w:val="Bordered &amp; Lined - Accent 4"/>
-    <w:basedOn w:val="720"/>
+    <w:basedOn w:val="896"/>
     <w:uiPriority w:val="99"/>
     <w:pPr>
       <w:spacing w:after="0" w:line="240" w:lineRule="auto"/>
@@ -17384,9 +17584,9 @@
       </w:tcPr>
     </w:tblStylePr>
   </w:style>
-  <w:style w:type="table" w:styleId="165">
+  <w:style w:type="table" w:styleId="866">
     <w:name w:val="Bordered &amp; Lined - Accent 5"/>
-    <w:basedOn w:val="720"/>
+    <w:basedOn w:val="896"/>
     <w:uiPriority w:val="99"/>
     <w:pPr>
       <w:spacing w:after="0" w:line="240" w:lineRule="auto"/>
@@ -17482,9 +17682,9 @@
       </w:tcPr>
     </w:tblStylePr>
   </w:style>
-  <w:style w:type="table" w:styleId="166">
+  <w:style w:type="table" w:styleId="867">
     <w:name w:val="Bordered &amp; Lined - Accent 6"/>
-    <w:basedOn w:val="720"/>
+    <w:basedOn w:val="896"/>
     <w:uiPriority w:val="99"/>
     <w:pPr>
       <w:spacing w:after="0" w:line="240" w:lineRule="auto"/>
@@ -17580,9 +17780,9 @@
       </w:tcPr>
     </w:tblStylePr>
   </w:style>
-  <w:style w:type="table" w:styleId="167">
+  <w:style w:type="table" w:styleId="868">
     <w:name w:val="Bordered"/>
-    <w:basedOn w:val="720"/>
+    <w:basedOn w:val="896"/>
     <w:uiPriority w:val="99"/>
     <w:pPr>
       <w:spacing w:after="0" w:line="240" w:lineRule="auto"/>
@@ -17659,9 +17859,9 @@
       </w:tcPr>
     </w:tblStylePr>
   </w:style>
-  <w:style w:type="table" w:styleId="168">
+  <w:style w:type="table" w:styleId="869">
     <w:name w:val="Bordered - Accent 1"/>
-    <w:basedOn w:val="720"/>
+    <w:basedOn w:val="896"/>
     <w:uiPriority w:val="99"/>
     <w:pPr>
       <w:spacing w:after="0" w:line="240" w:lineRule="auto"/>
@@ -17738,9 +17938,9 @@
       </w:tcPr>
     </w:tblStylePr>
   </w:style>
-  <w:style w:type="table" w:styleId="169">
+  <w:style w:type="table" w:styleId="870">
     <w:name w:val="Bordered - Accent 2"/>
-    <w:basedOn w:val="720"/>
+    <w:basedOn w:val="896"/>
     <w:uiPriority w:val="99"/>
     <w:pPr>
       <w:spacing w:after="0" w:line="240" w:lineRule="auto"/>
@@ -17817,9 +18017,9 @@
       </w:tcPr>
     </w:tblStylePr>
   </w:style>
-  <w:style w:type="table" w:styleId="170">
+  <w:style w:type="table" w:styleId="871">
     <w:name w:val="Bordered - Accent 3"/>
-    <w:basedOn w:val="720"/>
+    <w:basedOn w:val="896"/>
     <w:uiPriority w:val="99"/>
     <w:pPr>
       <w:spacing w:after="0" w:line="240" w:lineRule="auto"/>
@@ -17896,9 +18096,9 @@
       </w:tcPr>
     </w:tblStylePr>
   </w:style>
-  <w:style w:type="table" w:styleId="171">
+  <w:style w:type="table" w:styleId="872">
     <w:name w:val="Bordered - Accent 4"/>
-    <w:basedOn w:val="720"/>
+    <w:basedOn w:val="896"/>
     <w:uiPriority w:val="99"/>
     <w:pPr>
       <w:spacing w:after="0" w:line="240" w:lineRule="auto"/>
@@ -17975,9 +18175,9 @@
       </w:tcPr>
     </w:tblStylePr>
   </w:style>
-  <w:style w:type="table" w:styleId="172">
+  <w:style w:type="table" w:styleId="873">
     <w:name w:val="Bordered - Accent 5"/>
-    <w:basedOn w:val="720"/>
+    <w:basedOn w:val="896"/>
     <w:uiPriority w:val="99"/>
     <w:pPr>
       <w:spacing w:after="0" w:line="240" w:lineRule="auto"/>
@@ -18054,9 +18254,9 @@
       </w:tcPr>
     </w:tblStylePr>
   </w:style>
-  <w:style w:type="table" w:styleId="173">
+  <w:style w:type="table" w:styleId="874">
     <w:name w:val="Bordered - Accent 6"/>
-    <w:basedOn w:val="720"/>
+    <w:basedOn w:val="896"/>
     <w:uiPriority w:val="99"/>
     <w:pPr>
       <w:spacing w:after="0" w:line="240" w:lineRule="auto"/>
@@ -18133,7 +18333,7 @@
       </w:tcPr>
     </w:tblStylePr>
   </w:style>
-  <w:style w:type="character" w:styleId="174">
+  <w:style w:type="character" w:styleId="875">
     <w:name w:val="Hyperlink"/>
     <w:uiPriority w:val="99"/>
     <w:unhideWhenUsed/>
@@ -18142,10 +18342,10 @@
       <w:u w:val="single"/>
     </w:rPr>
   </w:style>
-  <w:style w:type="paragraph" w:styleId="175">
+  <w:style w:type="paragraph" w:styleId="876">
     <w:name w:val="footnote text"/>
-    <w:basedOn w:val="717"/>
-    <w:link w:val="176"/>
+    <w:basedOn w:val="893"/>
+    <w:link w:val="877"/>
     <w:uiPriority w:val="99"/>
     <w:semiHidden/>
     <w:unhideWhenUsed/>
@@ -18156,27 +18356,27 @@
       <w:sz w:val="18"/>
     </w:rPr>
   </w:style>
-  <w:style w:type="character" w:styleId="176">
+  <w:style w:type="character" w:styleId="877">
     <w:name w:val="Footnote Text Char"/>
-    <w:link w:val="175"/>
+    <w:link w:val="876"/>
     <w:uiPriority w:val="99"/>
     <w:rPr>
       <w:sz w:val="18"/>
     </w:rPr>
   </w:style>
-  <w:style w:type="character" w:styleId="177">
+  <w:style w:type="character" w:styleId="878">
     <w:name w:val="footnote reference"/>
-    <w:basedOn w:val="719"/>
+    <w:basedOn w:val="895"/>
     <w:uiPriority w:val="99"/>
     <w:unhideWhenUsed/>
     <w:rPr>
       <w:vertAlign w:val="superscript"/>
     </w:rPr>
   </w:style>
-  <w:style w:type="paragraph" w:styleId="178">
+  <w:style w:type="paragraph" w:styleId="879">
     <w:name w:val="endnote text"/>
-    <w:basedOn w:val="717"/>
-    <w:link w:val="179"/>
+    <w:basedOn w:val="893"/>
+    <w:link w:val="880"/>
     <w:uiPriority w:val="99"/>
     <w:semiHidden/>
     <w:unhideWhenUsed/>
@@ -18187,17 +18387,17 @@
       <w:sz w:val="20"/>
     </w:rPr>
   </w:style>
-  <w:style w:type="character" w:styleId="179">
+  <w:style w:type="character" w:styleId="880">
     <w:name w:val="Endnote Text Char"/>
-    <w:link w:val="178"/>
+    <w:link w:val="879"/>
     <w:uiPriority w:val="99"/>
     <w:rPr>
       <w:sz w:val="20"/>
     </w:rPr>
   </w:style>
-  <w:style w:type="character" w:styleId="180">
+  <w:style w:type="character" w:styleId="881">
     <w:name w:val="endnote reference"/>
-    <w:basedOn w:val="719"/>
+    <w:basedOn w:val="895"/>
     <w:uiPriority w:val="99"/>
     <w:semiHidden/>
     <w:unhideWhenUsed/>
@@ -18205,10 +18405,10 @@
       <w:vertAlign w:val="superscript"/>
     </w:rPr>
   </w:style>
-  <w:style w:type="paragraph" w:styleId="181">
+  <w:style w:type="paragraph" w:styleId="882">
     <w:name w:val="toc 1"/>
-    <w:basedOn w:val="717"/>
-    <w:next w:val="717"/>
+    <w:basedOn w:val="893"/>
+    <w:next w:val="893"/>
     <w:uiPriority w:val="39"/>
     <w:unhideWhenUsed/>
     <w:pPr>
@@ -18216,10 +18416,10 @@
       <w:spacing w:after="57"/>
     </w:pPr>
   </w:style>
-  <w:style w:type="paragraph" w:styleId="182">
+  <w:style w:type="paragraph" w:styleId="883">
     <w:name w:val="toc 2"/>
-    <w:basedOn w:val="717"/>
-    <w:next w:val="717"/>
+    <w:basedOn w:val="893"/>
+    <w:next w:val="893"/>
     <w:uiPriority w:val="39"/>
     <w:unhideWhenUsed/>
     <w:pPr>
@@ -18227,10 +18427,10 @@
       <w:spacing w:after="57"/>
     </w:pPr>
   </w:style>
-  <w:style w:type="paragraph" w:styleId="183">
+  <w:style w:type="paragraph" w:styleId="884">
     <w:name w:val="toc 3"/>
-    <w:basedOn w:val="717"/>
-    <w:next w:val="717"/>
+    <w:basedOn w:val="893"/>
+    <w:next w:val="893"/>
     <w:uiPriority w:val="39"/>
     <w:unhideWhenUsed/>
     <w:pPr>
@@ -18238,10 +18438,10 @@
       <w:spacing w:after="57"/>
     </w:pPr>
   </w:style>
-  <w:style w:type="paragraph" w:styleId="184">
+  <w:style w:type="paragraph" w:styleId="885">
     <w:name w:val="toc 4"/>
-    <w:basedOn w:val="717"/>
-    <w:next w:val="717"/>
+    <w:basedOn w:val="893"/>
+    <w:next w:val="893"/>
     <w:uiPriority w:val="39"/>
     <w:unhideWhenUsed/>
     <w:pPr>
@@ -18249,10 +18449,10 @@
       <w:spacing w:after="57"/>
     </w:pPr>
   </w:style>
-  <w:style w:type="paragraph" w:styleId="185">
+  <w:style w:type="paragraph" w:styleId="886">
     <w:name w:val="toc 5"/>
-    <w:basedOn w:val="717"/>
-    <w:next w:val="717"/>
+    <w:basedOn w:val="893"/>
+    <w:next w:val="893"/>
     <w:uiPriority w:val="39"/>
     <w:unhideWhenUsed/>
     <w:pPr>
@@ -18260,10 +18460,10 @@
       <w:spacing w:after="57"/>
     </w:pPr>
   </w:style>
-  <w:style w:type="paragraph" w:styleId="186">
+  <w:style w:type="paragraph" w:styleId="887">
     <w:name w:val="toc 6"/>
-    <w:basedOn w:val="717"/>
-    <w:next w:val="717"/>
+    <w:basedOn w:val="893"/>
+    <w:next w:val="893"/>
     <w:uiPriority w:val="39"/>
     <w:unhideWhenUsed/>
     <w:pPr>
@@ -18271,10 +18471,10 @@
       <w:spacing w:after="57"/>
     </w:pPr>
   </w:style>
-  <w:style w:type="paragraph" w:styleId="187">
+  <w:style w:type="paragraph" w:styleId="888">
     <w:name w:val="toc 7"/>
-    <w:basedOn w:val="717"/>
-    <w:next w:val="717"/>
+    <w:basedOn w:val="893"/>
+    <w:next w:val="893"/>
     <w:uiPriority w:val="39"/>
     <w:unhideWhenUsed/>
     <w:pPr>
@@ -18282,10 +18482,10 @@
       <w:spacing w:after="57"/>
     </w:pPr>
   </w:style>
-  <w:style w:type="paragraph" w:styleId="188">
+  <w:style w:type="paragraph" w:styleId="889">
     <w:name w:val="toc 8"/>
-    <w:basedOn w:val="717"/>
-    <w:next w:val="717"/>
+    <w:basedOn w:val="893"/>
+    <w:next w:val="893"/>
     <w:uiPriority w:val="39"/>
     <w:unhideWhenUsed/>
     <w:pPr>
@@ -18293,10 +18493,10 @@
       <w:spacing w:after="57"/>
     </w:pPr>
   </w:style>
-  <w:style w:type="paragraph" w:styleId="189">
+  <w:style w:type="paragraph" w:styleId="890">
     <w:name w:val="toc 9"/>
-    <w:basedOn w:val="717"/>
-    <w:next w:val="717"/>
+    <w:basedOn w:val="893"/>
+    <w:next w:val="893"/>
     <w:uiPriority w:val="39"/>
     <w:unhideWhenUsed/>
     <w:pPr>
@@ -18304,22 +18504,22 @@
       <w:spacing w:after="57"/>
     </w:pPr>
   </w:style>
-  <w:style w:type="paragraph" w:styleId="190">
+  <w:style w:type="paragraph" w:styleId="891">
     <w:name w:val="TOC Heading"/>
     <w:uiPriority w:val="39"/>
     <w:unhideWhenUsed/>
   </w:style>
-  <w:style w:type="paragraph" w:styleId="191">
+  <w:style w:type="paragraph" w:styleId="892">
     <w:name w:val="table of figures"/>
-    <w:basedOn w:val="717"/>
-    <w:next w:val="717"/>
+    <w:basedOn w:val="893"/>
+    <w:next w:val="893"/>
     <w:uiPriority w:val="99"/>
     <w:unhideWhenUsed/>
     <w:pPr>
       <w:spacing w:after="0" w:afterAutospacing="0"/>
     </w:pPr>
   </w:style>
-  <w:style w:type="paragraph" w:styleId="717" w:default="1">
+  <w:style w:type="paragraph" w:styleId="893" w:default="1">
     <w:name w:val="Normal"/>
     <w:qFormat/>
     <w:pPr>
@@ -18329,11 +18529,11 @@
       <w:rFonts w:ascii="Arial" w:hAnsi="Arial" w:eastAsia="Arial" w:cs="Arial"/>
     </w:rPr>
   </w:style>
-  <w:style w:type="paragraph" w:styleId="718">
+  <w:style w:type="paragraph" w:styleId="894">
     <w:name w:val="Heading 1"/>
-    <w:basedOn w:val="717"/>
-    <w:next w:val="717"/>
-    <w:link w:val="722"/>
+    <w:basedOn w:val="893"/>
+    <w:next w:val="893"/>
+    <w:link w:val="898"/>
     <w:uiPriority w:val="9"/>
     <w:qFormat/>
     <w:pPr>
@@ -18347,13 +18547,13 @@
       <w:szCs w:val="40"/>
     </w:rPr>
   </w:style>
-  <w:style w:type="character" w:styleId="719" w:default="1">
+  <w:style w:type="character" w:styleId="895" w:default="1">
     <w:name w:val="Default Paragraph Font"/>
     <w:uiPriority w:val="1"/>
     <w:semiHidden/>
     <w:unhideWhenUsed/>
   </w:style>
-  <w:style w:type="table" w:styleId="720" w:default="1">
+  <w:style w:type="table" w:styleId="896" w:default="1">
     <w:name w:val="Normal Table"/>
     <w:uiPriority w:val="99"/>
     <w:semiHidden/>
@@ -18368,16 +18568,16 @@
       </w:tblCellMar>
     </w:tblPr>
   </w:style>
-  <w:style w:type="numbering" w:styleId="721" w:default="1">
+  <w:style w:type="numbering" w:styleId="897" w:default="1">
     <w:name w:val="No List"/>
     <w:uiPriority w:val="99"/>
     <w:semiHidden/>
     <w:unhideWhenUsed/>
   </w:style>
-  <w:style w:type="character" w:styleId="722" w:customStyle="1">
+  <w:style w:type="character" w:styleId="898" w:customStyle="1">
     <w:name w:val="Heading 1 Char"/>
-    <w:basedOn w:val="719"/>
-    <w:link w:val="718"/>
+    <w:basedOn w:val="895"/>
+    <w:link w:val="894"/>
     <w:uiPriority w:val="9"/>
     <w:rPr>
       <w:rFonts w:ascii="Arial" w:hAnsi="Arial" w:eastAsia="Arial" w:cs="Arial"/>
@@ -18385,9 +18585,9 @@
       <w:szCs w:val="40"/>
     </w:rPr>
   </w:style>
-  <w:style w:type="paragraph" w:styleId="723">
+  <w:style w:type="paragraph" w:styleId="899">
     <w:name w:val="List Paragraph"/>
-    <w:basedOn w:val="717"/>
+    <w:basedOn w:val="893"/>
     <w:uiPriority w:val="34"/>
     <w:qFormat/>
     <w:pPr>
@@ -18395,7 +18595,7 @@
       <w:ind w:left="720"/>
     </w:pPr>
   </w:style>
-  <w:style w:type="paragraph" w:styleId="724" w:customStyle="1">
+  <w:style w:type="paragraph" w:styleId="900" w:customStyle="1">
     <w:name w:val="List Paragraph1"/>
     <w:qFormat/>
     <w:pPr>
@@ -18417,10 +18617,10 @@
       <w14:ligatures w14:val="standardContextual"/>
     </w:rPr>
   </w:style>
-  <w:style w:type="paragraph" w:styleId="725">
+  <w:style w:type="paragraph" w:styleId="901">
     <w:name w:val="Header"/>
-    <w:basedOn w:val="717"/>
-    <w:link w:val="726"/>
+    <w:basedOn w:val="893"/>
+    <w:link w:val="902"/>
     <w:uiPriority w:val="99"/>
     <w:unhideWhenUsed/>
     <w:pPr>
@@ -18431,19 +18631,19 @@
       </w:tabs>
     </w:pPr>
   </w:style>
-  <w:style w:type="character" w:styleId="726" w:customStyle="1">
+  <w:style w:type="character" w:styleId="902" w:customStyle="1">
     <w:name w:val="Header Char"/>
-    <w:basedOn w:val="719"/>
-    <w:link w:val="725"/>
+    <w:basedOn w:val="895"/>
+    <w:link w:val="901"/>
     <w:uiPriority w:val="99"/>
     <w:rPr>
       <w:rFonts w:ascii="Arial" w:hAnsi="Arial" w:eastAsia="Arial" w:cs="Arial"/>
     </w:rPr>
   </w:style>
-  <w:style w:type="paragraph" w:styleId="727">
+  <w:style w:type="paragraph" w:styleId="903">
     <w:name w:val="Footer"/>
-    <w:basedOn w:val="717"/>
-    <w:link w:val="728"/>
+    <w:basedOn w:val="893"/>
+    <w:link w:val="904"/>
     <w:uiPriority w:val="99"/>
     <w:unhideWhenUsed/>
     <w:pPr>
@@ -18454,10 +18654,10 @@
       </w:tabs>
     </w:pPr>
   </w:style>
-  <w:style w:type="character" w:styleId="728" w:customStyle="1">
+  <w:style w:type="character" w:styleId="904" w:customStyle="1">
     <w:name w:val="Footer Char"/>
-    <w:basedOn w:val="719"/>
-    <w:link w:val="727"/>
+    <w:basedOn w:val="895"/>
+    <w:link w:val="903"/>
     <w:uiPriority w:val="99"/>
     <w:rPr>
       <w:rFonts w:ascii="Arial" w:hAnsi="Arial" w:eastAsia="Arial" w:cs="Arial"/>

</xml_diff>